<commit_message>
Jobaids 1 out of 4 done
</commit_message>
<xml_diff>
--- a/components/jobaids/originalfiles/Job Aid - Legal Framework EN - Final.docx
+++ b/components/jobaids/originalfiles/Job Aid - Legal Framework EN - Final.docx
@@ -2,6 +2,7 @@
 <file path=word/document.xml><?xml version="1.0" encoding="utf-8"?>
 <w:document xmlns:wpc="http://schemas.microsoft.com/office/word/2010/wordprocessingCanvas" xmlns:cx="http://schemas.microsoft.com/office/drawing/2014/chartex" xmlns:cx1="http://schemas.microsoft.com/office/drawing/2015/9/8/chartex" xmlns:mc="http://schemas.openxmlformats.org/markup-compatibility/2006" xmlns:o="urn:schemas-microsoft-com:office:office" xmlns:r="http://schemas.openxmlformats.org/officeDocument/2006/relationships" xmlns:m="http://schemas.openxmlformats.org/officeDocument/2006/math" xmlns:v="urn:schemas-microsoft-com:vml" xmlns:wp14="http://schemas.microsoft.com/office/word/2010/wordprocessingDrawing" xmlns:wp="http://schemas.openxmlformats.org/drawingml/2006/wordprocessingDrawing" xmlns:w10="urn:schemas-microsoft-com:office:word" xmlns:w="http://schemas.openxmlformats.org/wordprocessingml/2006/main" xmlns:w14="http://schemas.microsoft.com/office/word/2010/wordml" xmlns:w15="http://schemas.microsoft.com/office/word/2012/wordml" xmlns:w16se="http://schemas.microsoft.com/office/word/2015/wordml/symex" xmlns:wpg="http://schemas.microsoft.com/office/word/2010/wordprocessingGroup" xmlns:wpi="http://schemas.microsoft.com/office/word/2010/wordprocessingInk" xmlns:wne="http://schemas.microsoft.com/office/word/2006/wordml" xmlns:wps="http://schemas.microsoft.com/office/word/2010/wordprocessingShape" mc:Ignorable="w14 w15 w16se wp14">
   <w:body>
+    <w:bookmarkStart w:id="0" w:name="_GoBack"/>
     <w:p>
       <w:pPr>
         <w:pStyle w:val="Title"/>
@@ -128,7 +129,7 @@
               </wp:anchor>
             </w:drawing>
           </mc:Choice>
-          <mc:Fallback xmlns:w16="http://schemas.microsoft.com/office/word/2018/wordml" xmlns:w16cid="http://schemas.microsoft.com/office/word/2016/wordml/cid" xmlns:w16cex="http://schemas.microsoft.com/office/word/2018/wordml/cex" xmlns:am3d="http://schemas.microsoft.com/office/drawing/2017/model3d" xmlns:aink="http://schemas.microsoft.com/office/drawing/2016/ink" xmlns:cx8="http://schemas.microsoft.com/office/drawing/2016/5/14/chartex" xmlns:cx7="http://schemas.microsoft.com/office/drawing/2016/5/13/chartex" xmlns:cx6="http://schemas.microsoft.com/office/drawing/2016/5/12/chartex" xmlns:cx5="http://schemas.microsoft.com/office/drawing/2016/5/11/chartex" xmlns:cx4="http://schemas.microsoft.com/office/drawing/2016/5/10/chartex" xmlns:cx3="http://schemas.microsoft.com/office/drawing/2016/5/9/chartex" xmlns:cx2="http://schemas.microsoft.com/office/drawing/2015/10/21/chartex">
+          <mc:Fallback xmlns:cx2="http://schemas.microsoft.com/office/drawing/2015/10/21/chartex" xmlns:cx3="http://schemas.microsoft.com/office/drawing/2016/5/9/chartex" xmlns:cx4="http://schemas.microsoft.com/office/drawing/2016/5/10/chartex" xmlns:cx5="http://schemas.microsoft.com/office/drawing/2016/5/11/chartex" xmlns:cx6="http://schemas.microsoft.com/office/drawing/2016/5/12/chartex" xmlns:cx7="http://schemas.microsoft.com/office/drawing/2016/5/13/chartex" xmlns:cx8="http://schemas.microsoft.com/office/drawing/2016/5/14/chartex" xmlns:aink="http://schemas.microsoft.com/office/drawing/2016/ink" xmlns:am3d="http://schemas.microsoft.com/office/drawing/2017/model3d" xmlns:w16cex="http://schemas.microsoft.com/office/word/2018/wordml/cex" xmlns:w16cid="http://schemas.microsoft.com/office/word/2016/wordml/cid" xmlns:w16="http://schemas.microsoft.com/office/word/2018/wordml">
             <w:pict>
               <v:shapetype w14:anchorId="0E3B1B5F" id="_x0000_t202" coordsize="21600,21600" o:spt="202" path="m,l,21600r21600,l21600,xe">
                 <v:stroke joinstyle="miter"/>
@@ -194,6 +195,7 @@
         <w:t>Legal Framework</w:t>
       </w:r>
     </w:p>
+    <w:bookmarkEnd w:id="0"/>
     <w:p/>
     <w:p>
       <w:pPr>
@@ -351,7 +353,7 @@
               </wp:anchor>
             </w:drawing>
           </mc:Choice>
-          <mc:Fallback xmlns:w16="http://schemas.microsoft.com/office/word/2018/wordml" xmlns:w16cid="http://schemas.microsoft.com/office/word/2016/wordml/cid" xmlns:w16cex="http://schemas.microsoft.com/office/word/2018/wordml/cex" xmlns:am3d="http://schemas.microsoft.com/office/drawing/2017/model3d" xmlns:aink="http://schemas.microsoft.com/office/drawing/2016/ink" xmlns:cx8="http://schemas.microsoft.com/office/drawing/2016/5/14/chartex" xmlns:cx7="http://schemas.microsoft.com/office/drawing/2016/5/13/chartex" xmlns:cx6="http://schemas.microsoft.com/office/drawing/2016/5/12/chartex" xmlns:cx5="http://schemas.microsoft.com/office/drawing/2016/5/11/chartex" xmlns:cx4="http://schemas.microsoft.com/office/drawing/2016/5/10/chartex" xmlns:cx3="http://schemas.microsoft.com/office/drawing/2016/5/9/chartex" xmlns:cx2="http://schemas.microsoft.com/office/drawing/2015/10/21/chartex">
+          <mc:Fallback>
             <w:pict>
               <v:rect w14:anchorId="66964F8C" id="Rectangle 11" o:spid="_x0000_s1027" style="position:absolute;margin-left:571.3pt;margin-top:10.9pt;width:611.3pt;height:29.45pt;z-index:251650047;visibility:visible;mso-wrap-style:square;mso-width-percent:0;mso-wrap-distance-left:9pt;mso-wrap-distance-top:0;mso-wrap-distance-right:9pt;mso-wrap-distance-bottom:0;mso-position-horizontal:right;mso-position-horizontal-relative:page;mso-position-vertical:absolute;mso-position-vertical-relative:text;mso-width-percent:0;mso-width-relative:margin;v-text-anchor:middle" o:gfxdata="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" fillcolor="#865f56" stroked="f" strokeweight="1pt">
                 <v:textbox>
@@ -926,9 +928,13 @@
               </wp:anchor>
             </w:drawing>
           </mc:Choice>
-          <mc:Fallback xmlns:w16="http://schemas.microsoft.com/office/word/2018/wordml" xmlns:w16cid="http://schemas.microsoft.com/office/word/2016/wordml/cid" xmlns:w16cex="http://schemas.microsoft.com/office/word/2018/wordml/cex" xmlns:am3d="http://schemas.microsoft.com/office/drawing/2017/model3d" xmlns:aink="http://schemas.microsoft.com/office/drawing/2016/ink" xmlns:cx8="http://schemas.microsoft.com/office/drawing/2016/5/14/chartex" xmlns:cx7="http://schemas.microsoft.com/office/drawing/2016/5/13/chartex" xmlns:cx6="http://schemas.microsoft.com/office/drawing/2016/5/12/chartex" xmlns:cx5="http://schemas.microsoft.com/office/drawing/2016/5/11/chartex" xmlns:cx4="http://schemas.microsoft.com/office/drawing/2016/5/10/chartex" xmlns:cx3="http://schemas.microsoft.com/office/drawing/2016/5/9/chartex" xmlns:cx2="http://schemas.microsoft.com/office/drawing/2015/10/21/chartex">
+          <mc:Fallback>
             <w:pict>
               <v:group w14:anchorId="74A4C8A4" id="Group 6" o:spid="_x0000_s1028" style="position:absolute;margin-left:8.5pt;margin-top:46pt;width:457.5pt;height:365.3pt;z-index:251651072;mso-height-relative:margin" coordsize="58103,46393" o:gfxdata="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">
+                <v:shapetype id="_x0000_t202" coordsize="21600,21600" o:spt="202" path="m,l,21600r21600,l21600,xe">
+                  <v:stroke joinstyle="miter"/>
+                  <v:path gradientshapeok="t" o:connecttype="rect"/>
+                </v:shapetype>
                 <v:shape id="_x0000_s1029" type="#_x0000_t202" style="position:absolute;width:17202;height:17739;visibility:visible;mso-wrap-style:square;v-text-anchor:top" o:gfxdata="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" fillcolor="#eadeda" stroked="f">
                   <v:textbox>
                     <w:txbxContent>
@@ -1328,7 +1334,7 @@
         </w:rPr>
         <w:t xml:space="preserve">For more information, consult the </w:t>
       </w:r>
-      <w:hyperlink r:id="rId8" w:history="1">
+      <w:hyperlink r:id="rId11" w:history="1">
         <w:r>
           <w:rPr>
             <w:rStyle w:val="Hyperlink"/>
@@ -1475,7 +1481,7 @@
               </wp:anchor>
             </w:drawing>
           </mc:Choice>
-          <mc:Fallback xmlns:w16="http://schemas.microsoft.com/office/word/2018/wordml" xmlns:w16cid="http://schemas.microsoft.com/office/word/2016/wordml/cid" xmlns:w16cex="http://schemas.microsoft.com/office/word/2018/wordml/cex" xmlns:am3d="http://schemas.microsoft.com/office/drawing/2017/model3d" xmlns:aink="http://schemas.microsoft.com/office/drawing/2016/ink" xmlns:cx8="http://schemas.microsoft.com/office/drawing/2016/5/14/chartex" xmlns:cx7="http://schemas.microsoft.com/office/drawing/2016/5/13/chartex" xmlns:cx6="http://schemas.microsoft.com/office/drawing/2016/5/12/chartex" xmlns:cx5="http://schemas.microsoft.com/office/drawing/2016/5/11/chartex" xmlns:cx4="http://schemas.microsoft.com/office/drawing/2016/5/10/chartex" xmlns:cx3="http://schemas.microsoft.com/office/drawing/2016/5/9/chartex" xmlns:cx2="http://schemas.microsoft.com/office/drawing/2015/10/21/chartex">
+          <mc:Fallback>
             <w:pict>
               <v:rect w14:anchorId="7E115767" id="Rectangle 12" o:spid="_x0000_s1034" style="position:absolute;margin-left:571.3pt;margin-top:-7.75pt;width:611.3pt;height:29.45pt;z-index:251653631;visibility:visible;mso-wrap-style:square;mso-width-percent:0;mso-wrap-distance-left:9pt;mso-wrap-distance-top:0;mso-wrap-distance-right:9pt;mso-wrap-distance-bottom:0;mso-position-horizontal:right;mso-position-horizontal-relative:page;mso-position-vertical:absolute;mso-position-vertical-relative:text;mso-width-percent:0;mso-width-relative:margin;v-text-anchor:middle" o:gfxdata="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" fillcolor="#865f56" stroked="f" strokeweight="1pt">
                 <v:textbox>
@@ -1633,7 +1639,7 @@
                           </pic:cNvPicPr>
                         </pic:nvPicPr>
                         <pic:blipFill rotWithShape="1">
-                          <a:blip r:embed="rId9">
+                          <a:blip r:embed="rId12">
                             <a:extLst>
                               <a:ext uri="{28A0092B-C50C-407E-A947-70E740481C1C}">
                                 <a14:useLocalDpi xmlns:a14="http://schemas.microsoft.com/office/drawing/2010/main" val="0"/>
@@ -1700,7 +1706,7 @@
               </wp:anchor>
             </w:drawing>
           </mc:Choice>
-          <mc:Fallback xmlns:w16="http://schemas.microsoft.com/office/word/2018/wordml" xmlns:w16cid="http://schemas.microsoft.com/office/word/2016/wordml/cid" xmlns:w16cex="http://schemas.microsoft.com/office/word/2018/wordml/cex" xmlns:am3d="http://schemas.microsoft.com/office/drawing/2017/model3d" xmlns:aink="http://schemas.microsoft.com/office/drawing/2016/ink" xmlns:cx8="http://schemas.microsoft.com/office/drawing/2016/5/14/chartex" xmlns:cx7="http://schemas.microsoft.com/office/drawing/2016/5/13/chartex" xmlns:cx6="http://schemas.microsoft.com/office/drawing/2016/5/12/chartex" xmlns:cx5="http://schemas.microsoft.com/office/drawing/2016/5/11/chartex" xmlns:cx4="http://schemas.microsoft.com/office/drawing/2016/5/10/chartex" xmlns:cx3="http://schemas.microsoft.com/office/drawing/2016/5/9/chartex" xmlns:cx2="http://schemas.microsoft.com/office/drawing/2015/10/21/chartex">
+          <mc:Fallback xmlns:cx2="http://schemas.microsoft.com/office/drawing/2015/10/21/chartex" xmlns:cx3="http://schemas.microsoft.com/office/drawing/2016/5/9/chartex" xmlns:cx4="http://schemas.microsoft.com/office/drawing/2016/5/10/chartex" xmlns:cx5="http://schemas.microsoft.com/office/drawing/2016/5/11/chartex" xmlns:cx6="http://schemas.microsoft.com/office/drawing/2016/5/12/chartex" xmlns:cx7="http://schemas.microsoft.com/office/drawing/2016/5/13/chartex" xmlns:cx8="http://schemas.microsoft.com/office/drawing/2016/5/14/chartex" xmlns:aink="http://schemas.microsoft.com/office/drawing/2016/ink" xmlns:am3d="http://schemas.microsoft.com/office/drawing/2017/model3d" xmlns:w16cex="http://schemas.microsoft.com/office/word/2018/wordml/cex" xmlns:w16cid="http://schemas.microsoft.com/office/word/2016/wordml/cid" xmlns:w16="http://schemas.microsoft.com/office/word/2018/wordml">
             <w:pict>
               <v:group w14:anchorId="78404D33" id="Group 29" o:spid="_x0000_s1026" style="position:absolute;margin-left:5.9pt;margin-top:18.45pt;width:85.05pt;height:85.05pt;z-index:251658240" coordsize="10803,10803" o:gfxdata="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">
                 <v:shapetype id="_x0000_t75" coordsize="21600,21600" o:spt="75" o:preferrelative="t" path="m@4@5l@4@11@9@11@9@5xe" filled="f" stroked="f">
@@ -1723,7 +1729,7 @@
                   <o:lock v:ext="edit" aspectratio="t"/>
                 </v:shapetype>
                 <v:shape id="Picture 12" o:spid="_x0000_s1027" type="#_x0000_t75" style="position:absolute;left:1330;top:2244;width:8185;height:6229;visibility:visible;mso-wrap-style:square" o:gfxdata="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">
-                  <v:imagedata r:id="rId10" o:title="" croptop="4645f" cropbottom="9556f" cropleft="8670f" cropright="3066f"/>
+                  <v:imagedata r:id="rId13" o:title="" croptop="4645f" cropbottom="9556f" cropleft="8670f" cropright="3066f"/>
                   <v:path arrowok="t"/>
                 </v:shape>
                 <v:oval id="Oval 9" o:spid="_x0000_s1028" style="position:absolute;width:10803;height:10803;visibility:visible;mso-wrap-style:square;v-text-anchor:middle" o:gfxdata="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" filled="f" strokecolor="#865f56" strokeweight="2.25pt">
@@ -1819,7 +1825,7 @@
         </w:rPr>
         <w:t xml:space="preserve">For more information, consult </w:t>
       </w:r>
-      <w:hyperlink r:id="rId11" w:history="1">
+      <w:hyperlink r:id="rId14" w:history="1">
         <w:r>
           <w:rPr>
             <w:rStyle w:val="Hyperlink"/>
@@ -1836,7 +1842,7 @@
         </w:rPr>
         <w:t xml:space="preserve"> and </w:t>
       </w:r>
-      <w:hyperlink r:id="rId12" w:history="1">
+      <w:hyperlink r:id="rId15" w:history="1">
         <w:r>
           <w:rPr>
             <w:rStyle w:val="Hyperlink"/>
@@ -1999,7 +2005,7 @@
               </wp:anchor>
             </w:drawing>
           </mc:Choice>
-          <mc:Fallback xmlns:w16="http://schemas.microsoft.com/office/word/2018/wordml" xmlns:w16cid="http://schemas.microsoft.com/office/word/2016/wordml/cid" xmlns:w16cex="http://schemas.microsoft.com/office/word/2018/wordml/cex" xmlns:am3d="http://schemas.microsoft.com/office/drawing/2017/model3d" xmlns:aink="http://schemas.microsoft.com/office/drawing/2016/ink" xmlns:cx8="http://schemas.microsoft.com/office/drawing/2016/5/14/chartex" xmlns:cx7="http://schemas.microsoft.com/office/drawing/2016/5/13/chartex" xmlns:cx6="http://schemas.microsoft.com/office/drawing/2016/5/12/chartex" xmlns:cx5="http://schemas.microsoft.com/office/drawing/2016/5/11/chartex" xmlns:cx4="http://schemas.microsoft.com/office/drawing/2016/5/10/chartex" xmlns:cx3="http://schemas.microsoft.com/office/drawing/2016/5/9/chartex" xmlns:cx2="http://schemas.microsoft.com/office/drawing/2015/10/21/chartex">
+          <mc:Fallback>
             <w:pict>
               <v:rect w14:anchorId="5BBDFC33" id="Rectangle 13" o:spid="_x0000_s1035" style="position:absolute;margin-left:571.3pt;margin-top:22.95pt;width:611.3pt;height:29.45pt;z-index:251662336;visibility:visible;mso-wrap-style:square;mso-width-percent:0;mso-wrap-distance-left:9pt;mso-wrap-distance-top:0;mso-wrap-distance-right:9pt;mso-wrap-distance-bottom:0;mso-position-horizontal:right;mso-position-horizontal-relative:page;mso-position-vertical:absolute;mso-position-vertical-relative:text;mso-width-percent:0;mso-width-relative:margin;v-text-anchor:middle" o:gfxdata="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" fillcolor="#865f56" stroked="f" strokeweight="1pt">
                 <v:textbox>
@@ -2143,7 +2149,7 @@
         </w:rPr>
         <w:t xml:space="preserve">For more information, consult the </w:t>
       </w:r>
-      <w:hyperlink r:id="rId13" w:history="1">
+      <w:hyperlink r:id="rId16" w:history="1">
         <w:r>
           <w:rPr>
             <w:rStyle w:val="Hyperlink"/>
@@ -2292,7 +2298,7 @@
               </wp:anchor>
             </w:drawing>
           </mc:Choice>
-          <mc:Fallback xmlns:w16="http://schemas.microsoft.com/office/word/2018/wordml" xmlns:w16cid="http://schemas.microsoft.com/office/word/2016/wordml/cid" xmlns:w16cex="http://schemas.microsoft.com/office/word/2018/wordml/cex" xmlns:am3d="http://schemas.microsoft.com/office/drawing/2017/model3d" xmlns:aink="http://schemas.microsoft.com/office/drawing/2016/ink" xmlns:cx8="http://schemas.microsoft.com/office/drawing/2016/5/14/chartex" xmlns:cx7="http://schemas.microsoft.com/office/drawing/2016/5/13/chartex" xmlns:cx6="http://schemas.microsoft.com/office/drawing/2016/5/12/chartex" xmlns:cx5="http://schemas.microsoft.com/office/drawing/2016/5/11/chartex" xmlns:cx4="http://schemas.microsoft.com/office/drawing/2016/5/10/chartex" xmlns:cx3="http://schemas.microsoft.com/office/drawing/2016/5/9/chartex" xmlns:cx2="http://schemas.microsoft.com/office/drawing/2015/10/21/chartex">
+          <mc:Fallback>
             <w:pict>
               <v:rect w14:anchorId="4C354149" id="Rectangle 14" o:spid="_x0000_s1036" style="position:absolute;margin-left:571.3pt;margin-top:.75pt;width:611.3pt;height:29.45pt;z-index:251664384;visibility:visible;mso-wrap-style:square;mso-width-percent:0;mso-wrap-distance-left:9pt;mso-wrap-distance-top:0;mso-wrap-distance-right:9pt;mso-wrap-distance-bottom:0;mso-position-horizontal:right;mso-position-horizontal-relative:page;mso-position-vertical:absolute;mso-position-vertical-relative:text;mso-width-percent:0;mso-width-relative:margin;v-text-anchor:middle" o:gfxdata="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" fillcolor="#865f56" stroked="f" strokeweight="1pt">
                 <v:textbox>
@@ -2859,7 +2865,7 @@
               </wp:anchor>
             </w:drawing>
           </mc:Choice>
-          <mc:Fallback xmlns:w16="http://schemas.microsoft.com/office/word/2018/wordml" xmlns:w16cid="http://schemas.microsoft.com/office/word/2016/wordml/cid" xmlns:w16cex="http://schemas.microsoft.com/office/word/2018/wordml/cex" xmlns:am3d="http://schemas.microsoft.com/office/drawing/2017/model3d" xmlns:aink="http://schemas.microsoft.com/office/drawing/2016/ink" xmlns:cx8="http://schemas.microsoft.com/office/drawing/2016/5/14/chartex" xmlns:cx7="http://schemas.microsoft.com/office/drawing/2016/5/13/chartex" xmlns:cx6="http://schemas.microsoft.com/office/drawing/2016/5/12/chartex" xmlns:cx5="http://schemas.microsoft.com/office/drawing/2016/5/11/chartex" xmlns:cx4="http://schemas.microsoft.com/office/drawing/2016/5/10/chartex" xmlns:cx3="http://schemas.microsoft.com/office/drawing/2016/5/9/chartex" xmlns:cx2="http://schemas.microsoft.com/office/drawing/2015/10/21/chartex">
+          <mc:Fallback>
             <w:pict>
               <v:group w14:anchorId="1FF28CD2" id="Group 4795" o:spid="_x0000_s1037" style="position:absolute;margin-left:39.95pt;margin-top:16.75pt;width:389.45pt;height:124.35pt;z-index:251682816" coordsize="49458,15794" o:gfxdata="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">
                 <v:rect id="Rectangle 17" o:spid="_x0000_s1038" style="position:absolute;width:14960;height:3155;visibility:visible;mso-wrap-style:square;v-text-anchor:middle" o:gfxdata="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" fillcolor="#d7baae" strokecolor="#d7baae" strokeweight="1pt">
@@ -3138,7 +3144,7 @@
           <w:lang w:val="en-CA"/>
         </w:rPr>
         <w:sectPr>
-          <w:footerReference w:type="default" r:id="rId14"/>
+          <w:footerReference w:type="default" r:id="rId17"/>
           <w:pgSz w:w="12240" w:h="15840"/>
           <w:pgMar w:top="1008" w:right="1440" w:bottom="432" w:left="1440" w:header="706" w:footer="432" w:gutter="0"/>
           <w:cols w:space="708"/>
@@ -3292,15 +3298,9 @@
           <w:iCs/>
           <w:lang w:val="en-CA"/>
         </w:rPr>
-        <w:t>Federal Real Property and Federal Immovables Act</w:t>
-      </w:r>
-      <w:r>
-        <w:rPr>
-          <w:rFonts w:ascii="Roboto Condensed" w:hAnsi="Roboto Condensed"/>
-          <w:lang w:val="en-CA"/>
-        </w:rPr>
-        <w:t xml:space="preserve"> or the</w:t>
-      </w:r>
+        <w:t xml:space="preserve">Federal Real Property and Federal </w:t>
+      </w:r>
+      <w:proofErr w:type="spellStart"/>
       <w:r>
         <w:rPr>
           <w:rFonts w:ascii="Roboto Condensed" w:hAnsi="Roboto Condensed"/>
@@ -3308,7 +3308,53 @@
           <w:iCs/>
           <w:lang w:val="en-CA"/>
         </w:rPr>
-        <w:t xml:space="preserve"> Federal Real Property and Federal Immovables Act</w:t>
+        <w:t>Immovables</w:t>
+      </w:r>
+      <w:proofErr w:type="spellEnd"/>
+      <w:r>
+        <w:rPr>
+          <w:rFonts w:ascii="Roboto Condensed" w:hAnsi="Roboto Condensed"/>
+          <w:i/>
+          <w:iCs/>
+          <w:lang w:val="en-CA"/>
+        </w:rPr>
+        <w:t xml:space="preserve"> Act</w:t>
+      </w:r>
+      <w:r>
+        <w:rPr>
+          <w:rFonts w:ascii="Roboto Condensed" w:hAnsi="Roboto Condensed"/>
+          <w:lang w:val="en-CA"/>
+        </w:rPr>
+        <w:t xml:space="preserve"> or the</w:t>
+      </w:r>
+      <w:r>
+        <w:rPr>
+          <w:rFonts w:ascii="Roboto Condensed" w:hAnsi="Roboto Condensed"/>
+          <w:i/>
+          <w:iCs/>
+          <w:lang w:val="en-CA"/>
+        </w:rPr>
+        <w:t xml:space="preserve"> Federal Real Property and Federal </w:t>
+      </w:r>
+      <w:proofErr w:type="spellStart"/>
+      <w:r>
+        <w:rPr>
+          <w:rFonts w:ascii="Roboto Condensed" w:hAnsi="Roboto Condensed"/>
+          <w:i/>
+          <w:iCs/>
+          <w:lang w:val="en-CA"/>
+        </w:rPr>
+        <w:t>Immovables</w:t>
+      </w:r>
+      <w:proofErr w:type="spellEnd"/>
+      <w:r>
+        <w:rPr>
+          <w:rFonts w:ascii="Roboto Condensed" w:hAnsi="Roboto Condensed"/>
+          <w:i/>
+          <w:iCs/>
+          <w:lang w:val="en-CA"/>
+        </w:rPr>
+        <w:t xml:space="preserve"> Act</w:t>
       </w:r>
       <w:r>
         <w:rPr>
@@ -3444,7 +3490,7 @@
         </w:rPr>
         <w:t xml:space="preserve">For more information, consult the </w:t>
       </w:r>
-      <w:hyperlink r:id="rId15">
+      <w:hyperlink r:id="rId18">
         <w:r>
           <w:rPr>
             <w:rStyle w:val="Hyperlink"/>
@@ -3590,7 +3636,7 @@
               </wp:anchor>
             </w:drawing>
           </mc:Choice>
-          <mc:Fallback xmlns:w16="http://schemas.microsoft.com/office/word/2018/wordml" xmlns:w16cid="http://schemas.microsoft.com/office/word/2016/wordml/cid" xmlns:w16cex="http://schemas.microsoft.com/office/word/2018/wordml/cex" xmlns:am3d="http://schemas.microsoft.com/office/drawing/2017/model3d" xmlns:aink="http://schemas.microsoft.com/office/drawing/2016/ink" xmlns:cx8="http://schemas.microsoft.com/office/drawing/2016/5/14/chartex" xmlns:cx7="http://schemas.microsoft.com/office/drawing/2016/5/13/chartex" xmlns:cx6="http://schemas.microsoft.com/office/drawing/2016/5/12/chartex" xmlns:cx5="http://schemas.microsoft.com/office/drawing/2016/5/11/chartex" xmlns:cx4="http://schemas.microsoft.com/office/drawing/2016/5/10/chartex" xmlns:cx3="http://schemas.microsoft.com/office/drawing/2016/5/9/chartex" xmlns:cx2="http://schemas.microsoft.com/office/drawing/2015/10/21/chartex">
+          <mc:Fallback>
             <w:pict>
               <v:rect w14:anchorId="26B0D5DB" id="Rectangle 26" o:spid="_x0000_s1044" style="position:absolute;margin-left:571.3pt;margin-top:.55pt;width:611.3pt;height:29.45pt;z-index:251684864;visibility:visible;mso-wrap-style:square;mso-width-percent:0;mso-wrap-distance-left:9pt;mso-wrap-distance-top:0;mso-wrap-distance-right:9pt;mso-wrap-distance-bottom:0;mso-position-horizontal:right;mso-position-horizontal-relative:page;mso-position-vertical:absolute;mso-position-vertical-relative:text;mso-width-percent:0;mso-width-relative:margin;v-text-anchor:middle" o:gfxdata="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" fillcolor="#865f56" stroked="f" strokeweight="1pt">
                 <v:textbox>
@@ -4340,7 +4386,7 @@
               </wp:anchor>
             </w:drawing>
           </mc:Choice>
-          <mc:Fallback xmlns:w16="http://schemas.microsoft.com/office/word/2018/wordml" xmlns:w16cid="http://schemas.microsoft.com/office/word/2016/wordml/cid" xmlns:w16cex="http://schemas.microsoft.com/office/word/2018/wordml/cex" xmlns:am3d="http://schemas.microsoft.com/office/drawing/2017/model3d" xmlns:aink="http://schemas.microsoft.com/office/drawing/2016/ink" xmlns:cx8="http://schemas.microsoft.com/office/drawing/2016/5/14/chartex" xmlns:cx7="http://schemas.microsoft.com/office/drawing/2016/5/13/chartex" xmlns:cx6="http://schemas.microsoft.com/office/drawing/2016/5/12/chartex" xmlns:cx5="http://schemas.microsoft.com/office/drawing/2016/5/11/chartex" xmlns:cx4="http://schemas.microsoft.com/office/drawing/2016/5/10/chartex" xmlns:cx3="http://schemas.microsoft.com/office/drawing/2016/5/9/chartex" xmlns:cx2="http://schemas.microsoft.com/office/drawing/2015/10/21/chartex">
+          <mc:Fallback xmlns:cx2="http://schemas.microsoft.com/office/drawing/2015/10/21/chartex" xmlns:cx3="http://schemas.microsoft.com/office/drawing/2016/5/9/chartex" xmlns:cx4="http://schemas.microsoft.com/office/drawing/2016/5/10/chartex" xmlns:cx5="http://schemas.microsoft.com/office/drawing/2016/5/11/chartex" xmlns:cx6="http://schemas.microsoft.com/office/drawing/2016/5/12/chartex" xmlns:cx7="http://schemas.microsoft.com/office/drawing/2016/5/13/chartex" xmlns:cx8="http://schemas.microsoft.com/office/drawing/2016/5/14/chartex" xmlns:aink="http://schemas.microsoft.com/office/drawing/2016/ink" xmlns:am3d="http://schemas.microsoft.com/office/drawing/2017/model3d" xmlns:w16cex="http://schemas.microsoft.com/office/word/2018/wordml/cex" xmlns:w16cid="http://schemas.microsoft.com/office/word/2016/wordml/cid" xmlns:w16="http://schemas.microsoft.com/office/word/2018/wordml">
             <w:pict>
               <v:shape w14:anchorId="2293D29B" id="Shape 4768" o:spid="_x0000_s1026" style="position:absolute;margin-left:378.8pt;margin-top:.7pt;width:58pt;height:42.2pt;z-index:251686912;visibility:visible;mso-wrap-style:square;mso-width-percent:0;mso-height-percent:0;mso-wrap-distance-left:9pt;mso-wrap-distance-top:0;mso-wrap-distance-right:9pt;mso-wrap-distance-bottom:0;mso-position-horizontal:absolute;mso-position-horizontal-relative:text;mso-position-vertical:absolute;mso-position-vertical-relative:text;mso-width-percent:0;mso-height-percent:0;mso-width-relative:margin;mso-height-relative:margin;v-text-anchor:middle" coordsize="120000,120000" o:gfxdata="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" path="m55088,65455v,817,128,1511,367,2095c55700,68127,56011,68616,56394,69027v378,406,817,734,1317,995c58211,70277,58405,70488,58916,70661r,-10206c57600,60455,56894,60844,56172,61611v-722,761,-1084,2044,-1084,3844m63894,79322v-422,-439,-906,-795,-1439,-1067c61916,77983,61677,77744,61116,77544r,11878c62433,89283,63205,88750,64044,87811v844,-934,1267,-2417,1267,-4456c65311,82405,65183,81605,64922,80955v-256,-644,-595,-1189,-1028,-1633m68805,87505v-450,1417,-1067,2583,-1850,3522c66172,91961,65261,92672,64211,93166v-1050,495,-1873,778,-3095,845l61116,97494r-2200,l58916,94011v-1316,-39,-2216,-328,-3311,-867c54505,92594,53566,91822,52783,90822v-778,-1000,-1383,-2234,-1811,-3695c50544,85666,50344,83983,50366,82083r4178,c54516,84322,54872,86088,55605,87383v728,1289,1628,1967,3311,2039l58916,77083v-1000,-378,-1683,-828,-2672,-1356c55255,75205,54366,74522,53572,73688v-795,-827,-1434,-1872,-1922,-3133c51161,69300,50916,67733,50916,65861v,-1628,228,-3061,678,-4306c52050,60316,52655,59277,53427,58444v767,-833,1650,-1467,2650,-1911c57077,56094,57816,55872,58916,55872r,-3345l61116,52527r,3345c62216,55872,62938,56072,63916,56483v978,405,1828,1017,2545,1839c67183,59133,67755,60172,68183,61427v428,1261,639,2723,639,4389l64650,65816v-50,-1739,-373,-3061,-967,-3983c63083,60916,62433,60455,61116,60455r,10761c62216,71633,62977,72100,64027,72644v1050,550,1978,1244,2784,2094c67616,75583,68261,76638,68750,77894v488,1261,733,2806,733,4644c69483,84438,69255,86094,68805,87505m60000,45000v-12050,,-21817,13433,-21817,30000c38183,91572,47950,105000,60000,105000v12050,,21816,-13428,21816,-30000c81816,58433,72050,45000,60000,45000m95455,97500r-5455,c88494,97500,87272,99177,87272,101250v,2072,1222,3750,2728,3750l95455,105000v1506,,2728,-1678,2728,-3750c98183,99177,96961,97500,95455,97500m111816,45000v-1505,,-2728,-1678,-2728,-3750c109088,39177,110311,37500,111816,37500v1511,,2728,1677,2728,3750c114544,43322,113327,45000,111816,45000t2728,53188c113688,97772,112777,97500,111816,97500v-4516,,-8178,5038,-8178,11250c103638,110072,103833,111322,104138,112500r-88277,c16166,111322,16361,110072,16361,108750v,-6212,-3661,-11250,-8178,-11250c7222,97500,6311,97772,5455,98188r,-46377c6311,52233,7222,52500,8183,52500v4517,,8178,-5034,8178,-11250c16361,39927,16166,38677,15861,37500r88277,c103833,38677,103638,39927,103638,41250v,6216,3662,11250,8178,11250c112777,52500,113688,52233,114544,51811v,,,46377,,46377xm111816,112500v-1505,,-2728,-1678,-2728,-3750c109088,106683,110311,105000,111816,105000v1511,,2728,1683,2728,3750c114544,110822,113327,112500,111816,112500t-103633,c6672,112500,5455,110822,5455,108750v,-2067,1217,-3750,2728,-3750c9688,105000,10911,106683,10911,108750v,2072,-1223,3750,-2728,3750m8183,37500v1505,,2728,1677,2728,3750c10911,43322,9688,45000,8183,45000v-1511,,-2728,-1678,-2728,-3750c5455,39177,6672,37500,8183,37500m114544,30000r-109089,c2444,30000,,33355,,37500r,75000c,116644,2444,120000,5455,120000r109089,c117555,120000,120000,116644,120000,112500r,-75000c120000,33355,117555,30000,114544,30000m13638,22500r92723,c107872,22500,109088,20822,109088,18755v,-2078,-1216,-3755,-2727,-3755l13638,15000v-1511,,-2727,1677,-2727,3755c10911,20822,12127,22500,13638,22500m24544,7500r70911,c96961,7500,98183,5822,98183,3750,98183,1677,96961,,95455,l24544,c23038,,21816,1677,21816,3750v,2072,1222,3750,2728,3750m30000,45000r-5456,c23038,45000,21816,46683,21816,48750v,2072,1222,3750,2728,3750l30000,52500v1505,,2727,-1678,2727,-3750c32727,46683,31505,45000,30000,45000e" fillcolor="white [3212]" strokecolor="#865f56" strokeweight="1pt">
                 <v:path arrowok="t" o:extrusionok="f" textboxrect="0,0,120000,120000"/>
@@ -4475,7 +4521,7 @@
         </w:rPr>
         <w:t xml:space="preserve">For more information, consult the </w:t>
       </w:r>
-      <w:hyperlink r:id="rId16">
+      <w:hyperlink r:id="rId19">
         <w:r>
           <w:rPr>
             <w:rStyle w:val="Hyperlink"/>
@@ -4493,7 +4539,7 @@
         </w:rPr>
         <w:t xml:space="preserve"> and the </w:t>
       </w:r>
-      <w:hyperlink r:id="rId17">
+      <w:hyperlink r:id="rId20">
         <w:r>
           <w:rPr>
             <w:rStyle w:val="Hyperlink"/>
@@ -4643,7 +4689,7 @@
               </wp:anchor>
             </w:drawing>
           </mc:Choice>
-          <mc:Fallback xmlns:w16="http://schemas.microsoft.com/office/word/2018/wordml" xmlns:w16cid="http://schemas.microsoft.com/office/word/2016/wordml/cid" xmlns:w16cex="http://schemas.microsoft.com/office/word/2018/wordml/cex" xmlns:am3d="http://schemas.microsoft.com/office/drawing/2017/model3d" xmlns:aink="http://schemas.microsoft.com/office/drawing/2016/ink" xmlns:cx8="http://schemas.microsoft.com/office/drawing/2016/5/14/chartex" xmlns:cx7="http://schemas.microsoft.com/office/drawing/2016/5/13/chartex" xmlns:cx6="http://schemas.microsoft.com/office/drawing/2016/5/12/chartex" xmlns:cx5="http://schemas.microsoft.com/office/drawing/2016/5/11/chartex" xmlns:cx4="http://schemas.microsoft.com/office/drawing/2016/5/10/chartex" xmlns:cx3="http://schemas.microsoft.com/office/drawing/2016/5/9/chartex" xmlns:cx2="http://schemas.microsoft.com/office/drawing/2015/10/21/chartex">
+          <mc:Fallback>
             <w:pict>
               <v:rect w14:anchorId="0A7CEBF4" id="Rectangle 30" o:spid="_x0000_s1045" style="position:absolute;margin-left:571.3pt;margin-top:.45pt;width:611.3pt;height:29.45pt;z-index:251688960;visibility:visible;mso-wrap-style:square;mso-width-percent:0;mso-wrap-distance-left:9pt;mso-wrap-distance-top:0;mso-wrap-distance-right:9pt;mso-wrap-distance-bottom:0;mso-position-horizontal:right;mso-position-horizontal-relative:page;mso-position-vertical:absolute;mso-position-vertical-relative:text;mso-width-percent:0;mso-width-relative:margin;v-text-anchor:middle" o:gfxdata="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" fillcolor="#865f56" stroked="f" strokeweight="1pt">
                 <v:textbox>
@@ -4855,7 +4901,7 @@
         </w:rPr>
         <w:t xml:space="preserve">For more information, consult the </w:t>
       </w:r>
-      <w:hyperlink r:id="rId18" w:history="1">
+      <w:hyperlink r:id="rId21" w:history="1">
         <w:r>
           <w:rPr>
             <w:rStyle w:val="Hyperlink"/>
@@ -5000,7 +5046,7 @@
               </wp:anchor>
             </w:drawing>
           </mc:Choice>
-          <mc:Fallback xmlns:w16="http://schemas.microsoft.com/office/word/2018/wordml" xmlns:w16cid="http://schemas.microsoft.com/office/word/2016/wordml/cid" xmlns:w16cex="http://schemas.microsoft.com/office/word/2018/wordml/cex" xmlns:am3d="http://schemas.microsoft.com/office/drawing/2017/model3d" xmlns:aink="http://schemas.microsoft.com/office/drawing/2016/ink" xmlns:cx8="http://schemas.microsoft.com/office/drawing/2016/5/14/chartex" xmlns:cx7="http://schemas.microsoft.com/office/drawing/2016/5/13/chartex" xmlns:cx6="http://schemas.microsoft.com/office/drawing/2016/5/12/chartex" xmlns:cx5="http://schemas.microsoft.com/office/drawing/2016/5/11/chartex" xmlns:cx4="http://schemas.microsoft.com/office/drawing/2016/5/10/chartex" xmlns:cx3="http://schemas.microsoft.com/office/drawing/2016/5/9/chartex" xmlns:cx2="http://schemas.microsoft.com/office/drawing/2015/10/21/chartex">
+          <mc:Fallback>
             <w:pict>
               <v:rect w14:anchorId="19BBE3E1" id="Rectangle 31" o:spid="_x0000_s1046" style="position:absolute;margin-left:571.3pt;margin-top:.35pt;width:611.3pt;height:29.45pt;z-index:251691008;visibility:visible;mso-wrap-style:square;mso-width-percent:0;mso-wrap-distance-left:9pt;mso-wrap-distance-top:0;mso-wrap-distance-right:9pt;mso-wrap-distance-bottom:0;mso-position-horizontal:right;mso-position-horizontal-relative:page;mso-position-vertical:absolute;mso-position-vertical-relative:text;mso-width-percent:0;mso-width-relative:margin;v-text-anchor:middle" o:gfxdata="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" fillcolor="#865f56" stroked="f" strokeweight="1pt">
                 <v:textbox>
@@ -5400,7 +5446,7 @@
               </wp:anchor>
             </w:drawing>
           </mc:Choice>
-          <mc:Fallback xmlns:w16="http://schemas.microsoft.com/office/word/2018/wordml" xmlns:w16cid="http://schemas.microsoft.com/office/word/2016/wordml/cid" xmlns:w16cex="http://schemas.microsoft.com/office/word/2018/wordml/cex" xmlns:am3d="http://schemas.microsoft.com/office/drawing/2017/model3d" xmlns:aink="http://schemas.microsoft.com/office/drawing/2016/ink" xmlns:cx8="http://schemas.microsoft.com/office/drawing/2016/5/14/chartex" xmlns:cx7="http://schemas.microsoft.com/office/drawing/2016/5/13/chartex" xmlns:cx6="http://schemas.microsoft.com/office/drawing/2016/5/12/chartex" xmlns:cx5="http://schemas.microsoft.com/office/drawing/2016/5/11/chartex" xmlns:cx4="http://schemas.microsoft.com/office/drawing/2016/5/10/chartex" xmlns:cx3="http://schemas.microsoft.com/office/drawing/2016/5/9/chartex" xmlns:cx2="http://schemas.microsoft.com/office/drawing/2015/10/21/chartex">
+          <mc:Fallback>
             <w:pict>
               <v:group w14:anchorId="28EA12E5" id="Group 4787" o:spid="_x0000_s1047" style="position:absolute;margin-left:0;margin-top:2.15pt;width:378.9pt;height:73.75pt;z-index:251723776;mso-position-horizontal:center;mso-position-horizontal-relative:margin" coordsize="48122,9368" o:gfxdata="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">
                 <v:rect id="Rectangle 4782" o:spid="_x0000_s1048" style="position:absolute;width:23682;height:4297;visibility:visible;mso-wrap-style:square;v-text-anchor:middle" o:gfxdata="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" fillcolor="#eadeda" stroked="f" strokeweight="1pt">
@@ -5583,7 +5629,7 @@
         </w:rPr>
         <w:t xml:space="preserve">For more information, consult the </w:t>
       </w:r>
-      <w:hyperlink r:id="rId19">
+      <w:hyperlink r:id="rId22">
         <w:r>
           <w:rPr>
             <w:rStyle w:val="Hyperlink"/>
@@ -5714,7 +5760,7 @@
               </wp:anchor>
             </w:drawing>
           </mc:Choice>
-          <mc:Fallback xmlns:w16="http://schemas.microsoft.com/office/word/2018/wordml" xmlns:w16cid="http://schemas.microsoft.com/office/word/2016/wordml/cid" xmlns:w16cex="http://schemas.microsoft.com/office/word/2018/wordml/cex" xmlns:am3d="http://schemas.microsoft.com/office/drawing/2017/model3d" xmlns:aink="http://schemas.microsoft.com/office/drawing/2016/ink" xmlns:cx8="http://schemas.microsoft.com/office/drawing/2016/5/14/chartex" xmlns:cx7="http://schemas.microsoft.com/office/drawing/2016/5/13/chartex" xmlns:cx6="http://schemas.microsoft.com/office/drawing/2016/5/12/chartex" xmlns:cx5="http://schemas.microsoft.com/office/drawing/2016/5/11/chartex" xmlns:cx4="http://schemas.microsoft.com/office/drawing/2016/5/10/chartex" xmlns:cx3="http://schemas.microsoft.com/office/drawing/2016/5/9/chartex" xmlns:cx2="http://schemas.microsoft.com/office/drawing/2015/10/21/chartex">
+          <mc:Fallback>
             <w:pict>
               <v:rect w14:anchorId="535DC25C" id="Rectangle 4769" o:spid="_x0000_s1052" style="position:absolute;margin-left:571.3pt;margin-top:14.75pt;width:611.3pt;height:29.45pt;z-index:251728896;visibility:visible;mso-wrap-style:square;mso-width-percent:0;mso-wrap-distance-left:9pt;mso-wrap-distance-top:0;mso-wrap-distance-right:9pt;mso-wrap-distance-bottom:0;mso-position-horizontal:right;mso-position-horizontal-relative:page;mso-position-vertical:absolute;mso-position-vertical-relative:text;mso-width-percent:0;mso-width-relative:margin;v-text-anchor:middle" o:gfxdata="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" fillcolor="#865f56" stroked="f" strokeweight="1pt">
                 <v:textbox>
@@ -5898,7 +5944,7 @@
         </w:rPr>
         <w:t xml:space="preserve">For more information consult the </w:t>
       </w:r>
-      <w:hyperlink r:id="rId20">
+      <w:hyperlink r:id="rId23">
         <w:r>
           <w:rPr>
             <w:rStyle w:val="Hyperlink"/>
@@ -6031,7 +6077,7 @@
               </wp:anchor>
             </w:drawing>
           </mc:Choice>
-          <mc:Fallback xmlns:w16="http://schemas.microsoft.com/office/word/2018/wordml" xmlns:w16cid="http://schemas.microsoft.com/office/word/2016/wordml/cid" xmlns:w16cex="http://schemas.microsoft.com/office/word/2018/wordml/cex" xmlns:am3d="http://schemas.microsoft.com/office/drawing/2017/model3d" xmlns:aink="http://schemas.microsoft.com/office/drawing/2016/ink" xmlns:cx8="http://schemas.microsoft.com/office/drawing/2016/5/14/chartex" xmlns:cx7="http://schemas.microsoft.com/office/drawing/2016/5/13/chartex" xmlns:cx6="http://schemas.microsoft.com/office/drawing/2016/5/12/chartex" xmlns:cx5="http://schemas.microsoft.com/office/drawing/2016/5/11/chartex" xmlns:cx4="http://schemas.microsoft.com/office/drawing/2016/5/10/chartex" xmlns:cx3="http://schemas.microsoft.com/office/drawing/2016/5/9/chartex" xmlns:cx2="http://schemas.microsoft.com/office/drawing/2015/10/21/chartex">
+          <mc:Fallback>
             <w:pict>
               <v:rect w14:anchorId="558AC575" id="Rectangle 4770" o:spid="_x0000_s1053" style="position:absolute;margin-left:571.3pt;margin-top:.2pt;width:611.3pt;height:29.45pt;z-index:251695104;visibility:visible;mso-wrap-style:square;mso-width-percent:0;mso-wrap-distance-left:9pt;mso-wrap-distance-top:0;mso-wrap-distance-right:9pt;mso-wrap-distance-bottom:0;mso-position-horizontal:right;mso-position-horizontal-relative:page;mso-position-vertical:absolute;mso-position-vertical-relative:text;mso-width-percent:0;mso-width-relative:margin;v-text-anchor:middle" o:gfxdata="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" fillcolor="#865f56" stroked="f" strokeweight="1pt">
                 <v:textbox>
@@ -6243,7 +6289,7 @@
               </wp:anchor>
             </w:drawing>
           </mc:Choice>
-          <mc:Fallback xmlns:w16="http://schemas.microsoft.com/office/word/2018/wordml" xmlns:w16cid="http://schemas.microsoft.com/office/word/2016/wordml/cid" xmlns:w16cex="http://schemas.microsoft.com/office/word/2018/wordml/cex" xmlns:am3d="http://schemas.microsoft.com/office/drawing/2017/model3d" xmlns:aink="http://schemas.microsoft.com/office/drawing/2016/ink" xmlns:cx8="http://schemas.microsoft.com/office/drawing/2016/5/14/chartex" xmlns:cx7="http://schemas.microsoft.com/office/drawing/2016/5/13/chartex" xmlns:cx6="http://schemas.microsoft.com/office/drawing/2016/5/12/chartex" xmlns:cx5="http://schemas.microsoft.com/office/drawing/2016/5/11/chartex" xmlns:cx4="http://schemas.microsoft.com/office/drawing/2016/5/10/chartex" xmlns:cx3="http://schemas.microsoft.com/office/drawing/2016/5/9/chartex" xmlns:cx2="http://schemas.microsoft.com/office/drawing/2015/10/21/chartex">
+          <mc:Fallback xmlns:cx2="http://schemas.microsoft.com/office/drawing/2015/10/21/chartex" xmlns:cx3="http://schemas.microsoft.com/office/drawing/2016/5/9/chartex" xmlns:cx4="http://schemas.microsoft.com/office/drawing/2016/5/10/chartex" xmlns:cx5="http://schemas.microsoft.com/office/drawing/2016/5/11/chartex" xmlns:cx6="http://schemas.microsoft.com/office/drawing/2016/5/12/chartex" xmlns:cx7="http://schemas.microsoft.com/office/drawing/2016/5/13/chartex" xmlns:cx8="http://schemas.microsoft.com/office/drawing/2016/5/14/chartex" xmlns:aink="http://schemas.microsoft.com/office/drawing/2016/ink" xmlns:am3d="http://schemas.microsoft.com/office/drawing/2017/model3d" xmlns:w16cex="http://schemas.microsoft.com/office/word/2018/wordml/cex" xmlns:w16cid="http://schemas.microsoft.com/office/word/2016/wordml/cid" xmlns:w16="http://schemas.microsoft.com/office/word/2018/wordml">
             <w:pict>
               <v:shape w14:anchorId="40367C7D" id="Shape 5080" o:spid="_x0000_s1026" style="position:absolute;margin-left:84.15pt;margin-top:9.3pt;width:43.05pt;height:39.25pt;z-index:251696127;visibility:visible;mso-wrap-style:square;mso-width-percent:0;mso-height-percent:0;mso-wrap-distance-left:9pt;mso-wrap-distance-top:0;mso-wrap-distance-right:9pt;mso-wrap-distance-bottom:0;mso-position-horizontal:absolute;mso-position-horizontal-relative:left-margin-area;mso-position-vertical:absolute;mso-position-vertical-relative:text;mso-width-percent:0;mso-height-percent:0;mso-width-relative:margin;mso-height-relative:margin;v-text-anchor:middle" coordsize="120000,120000" o:gfxdata="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" path="m29879,23253r,c6506,38468,8674,63732,8674,74066,38313,30717,83373,33301,83373,33301v,,-64096,25263,-81205,76364c,114832,8674,119712,10602,114832,14939,101913,23373,89282,23373,89282v13012,5167,32048,12631,47229,c87469,74066,87469,38468,113012,20669,119759,18086,60000,,29879,23253e" fillcolor="#eadeda" strokecolor="#865f56">
                 <v:path arrowok="t" o:extrusionok="f" textboxrect="0,0,120000,120000"/>
@@ -6338,7 +6384,7 @@
         </w:rPr>
         <w:t xml:space="preserve">For more information, consult the </w:t>
       </w:r>
-      <w:hyperlink r:id="rId21">
+      <w:hyperlink r:id="rId24">
         <w:r>
           <w:rPr>
             <w:rStyle w:val="Hyperlink"/>
@@ -6486,7 +6532,7 @@
               </wp:anchor>
             </w:drawing>
           </mc:Choice>
-          <mc:Fallback xmlns:w16="http://schemas.microsoft.com/office/word/2018/wordml" xmlns:w16cid="http://schemas.microsoft.com/office/word/2016/wordml/cid" xmlns:w16cex="http://schemas.microsoft.com/office/word/2018/wordml/cex" xmlns:am3d="http://schemas.microsoft.com/office/drawing/2017/model3d" xmlns:aink="http://schemas.microsoft.com/office/drawing/2016/ink" xmlns:cx8="http://schemas.microsoft.com/office/drawing/2016/5/14/chartex" xmlns:cx7="http://schemas.microsoft.com/office/drawing/2016/5/13/chartex" xmlns:cx6="http://schemas.microsoft.com/office/drawing/2016/5/12/chartex" xmlns:cx5="http://schemas.microsoft.com/office/drawing/2016/5/11/chartex" xmlns:cx4="http://schemas.microsoft.com/office/drawing/2016/5/10/chartex" xmlns:cx3="http://schemas.microsoft.com/office/drawing/2016/5/9/chartex" xmlns:cx2="http://schemas.microsoft.com/office/drawing/2015/10/21/chartex">
+          <mc:Fallback>
             <w:pict>
               <v:rect w14:anchorId="1CB40535" id="Rectangle 4771" o:spid="_x0000_s1054" style="position:absolute;margin-left:571.3pt;margin-top:.95pt;width:611.3pt;height:29.45pt;z-index:251697152;visibility:visible;mso-wrap-style:square;mso-width-percent:0;mso-wrap-distance-left:9pt;mso-wrap-distance-top:0;mso-wrap-distance-right:9pt;mso-wrap-distance-bottom:0;mso-position-horizontal:right;mso-position-horizontal-relative:page;mso-position-vertical:absolute;mso-position-vertical-relative:text;mso-width-percent:0;mso-width-relative:margin;v-text-anchor:middle" o:gfxdata="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" fillcolor="#865f56" stroked="f" strokeweight="1pt">
                 <v:textbox>
@@ -6682,7 +6728,7 @@
         </w:rPr>
         <w:t xml:space="preserve">For more information, consult </w:t>
       </w:r>
-      <w:hyperlink r:id="rId22" w:history="1">
+      <w:hyperlink r:id="rId25" w:history="1">
         <w:r>
           <w:rPr>
             <w:rStyle w:val="Hyperlink"/>
@@ -6699,7 +6745,7 @@
         </w:rPr>
         <w:t xml:space="preserve"> or </w:t>
       </w:r>
-      <w:hyperlink r:id="rId23" w:history="1">
+      <w:hyperlink r:id="rId26" w:history="1">
         <w:r>
           <w:rPr>
             <w:rStyle w:val="Hyperlink"/>
@@ -6839,7 +6885,7 @@
               </wp:anchor>
             </w:drawing>
           </mc:Choice>
-          <mc:Fallback xmlns:w16="http://schemas.microsoft.com/office/word/2018/wordml" xmlns:w16cid="http://schemas.microsoft.com/office/word/2016/wordml/cid" xmlns:w16cex="http://schemas.microsoft.com/office/word/2018/wordml/cex" xmlns:am3d="http://schemas.microsoft.com/office/drawing/2017/model3d" xmlns:aink="http://schemas.microsoft.com/office/drawing/2016/ink" xmlns:cx8="http://schemas.microsoft.com/office/drawing/2016/5/14/chartex" xmlns:cx7="http://schemas.microsoft.com/office/drawing/2016/5/13/chartex" xmlns:cx6="http://schemas.microsoft.com/office/drawing/2016/5/12/chartex" xmlns:cx5="http://schemas.microsoft.com/office/drawing/2016/5/11/chartex" xmlns:cx4="http://schemas.microsoft.com/office/drawing/2016/5/10/chartex" xmlns:cx3="http://schemas.microsoft.com/office/drawing/2016/5/9/chartex" xmlns:cx2="http://schemas.microsoft.com/office/drawing/2015/10/21/chartex">
+          <mc:Fallback>
             <w:pict>
               <v:rect w14:anchorId="2E992087" id="Rectangle 4772" o:spid="_x0000_s1055" style="position:absolute;margin-left:571.3pt;margin-top:17.5pt;width:611.3pt;height:29.45pt;z-index:251699200;visibility:visible;mso-wrap-style:square;mso-width-percent:0;mso-wrap-distance-left:9pt;mso-wrap-distance-top:0;mso-wrap-distance-right:9pt;mso-wrap-distance-bottom:0;mso-position-horizontal:right;mso-position-horizontal-relative:page;mso-position-vertical:absolute;mso-position-vertical-relative:text;mso-width-percent:0;mso-width-relative:margin;v-text-anchor:middle" o:gfxdata="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" fillcolor="#865f56" stroked="f" strokeweight="1pt">
                 <v:textbox>
@@ -6965,7 +7011,7 @@
                     </pic:cNvPicPr>
                   </pic:nvPicPr>
                   <pic:blipFill>
-                    <a:blip r:embed="rId24">
+                    <a:blip r:embed="rId27">
                       <a:extLst>
                         <a:ext uri="{28A0092B-C50C-407E-A947-70E740481C1C}">
                           <a14:useLocalDpi xmlns:a14="http://schemas.microsoft.com/office/drawing/2010/main" val="0"/>
@@ -7053,7 +7099,7 @@
         </w:rPr>
         <w:t xml:space="preserve">For more information, consult </w:t>
       </w:r>
-      <w:hyperlink r:id="rId25" w:history="1">
+      <w:hyperlink r:id="rId28" w:history="1">
         <w:r>
           <w:rPr>
             <w:rStyle w:val="Hyperlink"/>
@@ -7070,7 +7116,7 @@
         </w:rPr>
         <w:t xml:space="preserve"> of the Buyandsell.gc.ca Supply Manual or view the </w:t>
       </w:r>
-      <w:hyperlink r:id="rId26" w:history="1">
+      <w:hyperlink r:id="rId29" w:history="1">
         <w:r>
           <w:rPr>
             <w:rStyle w:val="Hyperlink"/>
@@ -7204,7 +7250,7 @@
               </wp:anchor>
             </w:drawing>
           </mc:Choice>
-          <mc:Fallback xmlns:w16="http://schemas.microsoft.com/office/word/2018/wordml" xmlns:w16cid="http://schemas.microsoft.com/office/word/2016/wordml/cid" xmlns:w16cex="http://schemas.microsoft.com/office/word/2018/wordml/cex" xmlns:am3d="http://schemas.microsoft.com/office/drawing/2017/model3d" xmlns:aink="http://schemas.microsoft.com/office/drawing/2016/ink" xmlns:cx8="http://schemas.microsoft.com/office/drawing/2016/5/14/chartex" xmlns:cx7="http://schemas.microsoft.com/office/drawing/2016/5/13/chartex" xmlns:cx6="http://schemas.microsoft.com/office/drawing/2016/5/12/chartex" xmlns:cx5="http://schemas.microsoft.com/office/drawing/2016/5/11/chartex" xmlns:cx4="http://schemas.microsoft.com/office/drawing/2016/5/10/chartex" xmlns:cx3="http://schemas.microsoft.com/office/drawing/2016/5/9/chartex" xmlns:cx2="http://schemas.microsoft.com/office/drawing/2015/10/21/chartex">
+          <mc:Fallback>
             <w:pict>
               <v:rect w14:anchorId="5F19B566" id="Rectangle 4773" o:spid="_x0000_s1056" style="position:absolute;margin-left:0;margin-top:-1.1pt;width:611.3pt;height:29.45pt;z-index:251701248;visibility:visible;mso-wrap-style:square;mso-width-percent:0;mso-wrap-distance-left:9pt;mso-wrap-distance-top:0;mso-wrap-distance-right:9pt;mso-wrap-distance-bottom:0;mso-position-horizontal:left;mso-position-horizontal-relative:page;mso-position-vertical:absolute;mso-position-vertical-relative:text;mso-width-percent:0;mso-width-relative:margin;v-text-anchor:middle" o:gfxdata="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" fillcolor="#865f56" stroked="f" strokeweight="1pt">
                 <v:textbox>
@@ -7301,7 +7347,7 @@
                     </pic:cNvPicPr>
                   </pic:nvPicPr>
                   <pic:blipFill>
-                    <a:blip r:embed="rId27" cstate="print">
+                    <a:blip r:embed="rId30" cstate="print">
                       <a:extLst>
                         <a:ext uri="{28A0092B-C50C-407E-A947-70E740481C1C}">
                           <a14:useLocalDpi xmlns:a14="http://schemas.microsoft.com/office/drawing/2010/main" val="0"/>
@@ -7398,7 +7444,7 @@
         </w:rPr>
         <w:t xml:space="preserve">For more information, consult the </w:t>
       </w:r>
-      <w:hyperlink r:id="rId28" w:history="1">
+      <w:hyperlink r:id="rId31" w:history="1">
         <w:r>
           <w:rPr>
             <w:rStyle w:val="Hyperlink"/>
@@ -7542,7 +7588,7 @@
               </wp:anchor>
             </w:drawing>
           </mc:Choice>
-          <mc:Fallback xmlns:w16="http://schemas.microsoft.com/office/word/2018/wordml" xmlns:w16cid="http://schemas.microsoft.com/office/word/2016/wordml/cid" xmlns:w16cex="http://schemas.microsoft.com/office/word/2018/wordml/cex" xmlns:am3d="http://schemas.microsoft.com/office/drawing/2017/model3d" xmlns:aink="http://schemas.microsoft.com/office/drawing/2016/ink" xmlns:cx8="http://schemas.microsoft.com/office/drawing/2016/5/14/chartex" xmlns:cx7="http://schemas.microsoft.com/office/drawing/2016/5/13/chartex" xmlns:cx6="http://schemas.microsoft.com/office/drawing/2016/5/12/chartex" xmlns:cx5="http://schemas.microsoft.com/office/drawing/2016/5/11/chartex" xmlns:cx4="http://schemas.microsoft.com/office/drawing/2016/5/10/chartex" xmlns:cx3="http://schemas.microsoft.com/office/drawing/2016/5/9/chartex" xmlns:cx2="http://schemas.microsoft.com/office/drawing/2015/10/21/chartex">
+          <mc:Fallback>
             <w:pict>
               <v:rect w14:anchorId="69066E8E" id="Rectangle 4774" o:spid="_x0000_s1057" style="position:absolute;margin-left:571.3pt;margin-top:10.8pt;width:611.3pt;height:29.45pt;z-index:251703296;visibility:visible;mso-wrap-style:square;mso-width-percent:0;mso-wrap-distance-left:9pt;mso-wrap-distance-top:0;mso-wrap-distance-right:9pt;mso-wrap-distance-bottom:0;mso-position-horizontal:right;mso-position-horizontal-relative:page;mso-position-vertical:absolute;mso-position-vertical-relative:text;mso-width-percent:0;mso-width-relative:margin;v-text-anchor:middle" o:gfxdata="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" fillcolor="#865f56" stroked="f" strokeweight="1pt">
                 <v:textbox>
@@ -7684,14 +7730,30 @@
         </w:rPr>
         <w:t xml:space="preserve">For more information, consult the </w:t>
       </w:r>
-      <w:hyperlink r:id="rId29" w:history="1">
+      <w:hyperlink r:id="rId32" w:history="1">
         <w:r>
           <w:rPr>
             <w:rStyle w:val="Hyperlink"/>
             <w:rFonts w:ascii="Roboto Condensed" w:hAnsi="Roboto Condensed"/>
             <w:lang w:val="en-CA"/>
           </w:rPr>
-          <w:t>Procurement Strategy for Aboriginal Business</w:t>
+          <w:t>Procurement Strate</w:t>
+        </w:r>
+        <w:r>
+          <w:rPr>
+            <w:rStyle w:val="Hyperlink"/>
+            <w:rFonts w:ascii="Roboto Condensed" w:hAnsi="Roboto Condensed"/>
+            <w:lang w:val="en-CA"/>
+          </w:rPr>
+          <w:t>g</w:t>
+        </w:r>
+        <w:r>
+          <w:rPr>
+            <w:rStyle w:val="Hyperlink"/>
+            <w:rFonts w:ascii="Roboto Condensed" w:hAnsi="Roboto Condensed"/>
+            <w:lang w:val="en-CA"/>
+          </w:rPr>
+          <w:t>y for Aboriginal Business</w:t>
         </w:r>
       </w:hyperlink>
       <w:r>
@@ -7828,7 +7890,7 @@
               </wp:anchor>
             </w:drawing>
           </mc:Choice>
-          <mc:Fallback xmlns:w16="http://schemas.microsoft.com/office/word/2018/wordml" xmlns:w16cid="http://schemas.microsoft.com/office/word/2016/wordml/cid" xmlns:w16cex="http://schemas.microsoft.com/office/word/2018/wordml/cex" xmlns:am3d="http://schemas.microsoft.com/office/drawing/2017/model3d" xmlns:aink="http://schemas.microsoft.com/office/drawing/2016/ink" xmlns:cx8="http://schemas.microsoft.com/office/drawing/2016/5/14/chartex" xmlns:cx7="http://schemas.microsoft.com/office/drawing/2016/5/13/chartex" xmlns:cx6="http://schemas.microsoft.com/office/drawing/2016/5/12/chartex" xmlns:cx5="http://schemas.microsoft.com/office/drawing/2016/5/11/chartex" xmlns:cx4="http://schemas.microsoft.com/office/drawing/2016/5/10/chartex" xmlns:cx3="http://schemas.microsoft.com/office/drawing/2016/5/9/chartex" xmlns:cx2="http://schemas.microsoft.com/office/drawing/2015/10/21/chartex">
+          <mc:Fallback>
             <w:pict>
               <v:rect w14:anchorId="517FE1AE" id="Rectangle 4775" o:spid="_x0000_s1058" style="position:absolute;margin-left:0;margin-top:11.85pt;width:611.3pt;height:29.45pt;z-index:251705344;visibility:visible;mso-wrap-style:square;mso-width-percent:0;mso-wrap-distance-left:9pt;mso-wrap-distance-top:0;mso-wrap-distance-right:9pt;mso-wrap-distance-bottom:0;mso-position-horizontal:left;mso-position-horizontal-relative:page;mso-position-vertical:absolute;mso-position-vertical-relative:text;mso-width-percent:0;mso-width-relative:margin;v-text-anchor:middle" o:gfxdata="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" fillcolor="#865f56" stroked="f" strokeweight="1pt">
                 <v:textbox>
@@ -7919,7 +7981,7 @@
         <mc:AlternateContent>
           <mc:Choice Requires="wpg">
             <w:drawing>
-              <wp:anchor distT="0" distB="0" distL="114300" distR="114300" simplePos="0" relativeHeight="251713536" behindDoc="0" locked="0" layoutInCell="1" allowOverlap="1" wp14:anchorId="046CCBD5" wp14:editId="5CD44AAC">
+              <wp:anchor distT="0" distB="0" distL="114300" distR="114300" simplePos="0" relativeHeight="251713536" behindDoc="0" locked="0" layoutInCell="1" allowOverlap="1" wp14:anchorId="046CCBD5" wp14:editId="6D0527D8">
                 <wp:simplePos x="0" y="0"/>
                 <wp:positionH relativeFrom="leftMargin">
                   <wp:posOffset>1006764</wp:posOffset>
@@ -8199,7 +8261,7 @@
                           <a:effectLst/>
                           <a:extLst>
                             <a:ext uri="{91240B29-F687-4f45-9708-019B960494DF}">
-                              <a14:hiddenLine xmlns:o="urn:schemas-microsoft-com:office:office" xmlns:v="urn:schemas-microsoft-com:vml" xmlns:w10="urn:schemas-microsoft-com:office:word" xmlns:w="http://schemas.openxmlformats.org/wordprocessingml/2006/main" xmlns:p="http://schemas.openxmlformats.org/presentationml/2006/main" xmlns="" xmlns:a14="http://schemas.microsoft.com/office/drawing/2010/main" xmlns:lc="http://schemas.openxmlformats.org/drawingml/2006/lockedCanvas" xmlns:w16="http://schemas.microsoft.com/office/word/2018/wordml" xmlns:w16cid="http://schemas.microsoft.com/office/word/2016/wordml/cid" xmlns:w16cex="http://schemas.microsoft.com/office/word/2018/wordml/cex" xmlns:am3d="http://schemas.microsoft.com/office/drawing/2017/model3d" xmlns:aink="http://schemas.microsoft.com/office/drawing/2016/ink" xmlns:cx8="http://schemas.microsoft.com/office/drawing/2016/5/14/chartex" xmlns:cx7="http://schemas.microsoft.com/office/drawing/2016/5/13/chartex" xmlns:cx6="http://schemas.microsoft.com/office/drawing/2016/5/12/chartex" xmlns:cx5="http://schemas.microsoft.com/office/drawing/2016/5/11/chartex" xmlns:cx4="http://schemas.microsoft.com/office/drawing/2016/5/10/chartex" xmlns:cx3="http://schemas.microsoft.com/office/drawing/2016/5/9/chartex" xmlns:cx2="http://schemas.microsoft.com/office/drawing/2015/10/21/chartex" w="12700" cap="flat" cmpd="sng">
+                              <a14:hiddenLine xmlns:cx2="http://schemas.microsoft.com/office/drawing/2015/10/21/chartex" xmlns:cx3="http://schemas.microsoft.com/office/drawing/2016/5/9/chartex" xmlns:cx4="http://schemas.microsoft.com/office/drawing/2016/5/10/chartex" xmlns:cx5="http://schemas.microsoft.com/office/drawing/2016/5/11/chartex" xmlns:cx6="http://schemas.microsoft.com/office/drawing/2016/5/12/chartex" xmlns:cx7="http://schemas.microsoft.com/office/drawing/2016/5/13/chartex" xmlns:cx8="http://schemas.microsoft.com/office/drawing/2016/5/14/chartex" xmlns:aink="http://schemas.microsoft.com/office/drawing/2016/ink" xmlns:am3d="http://schemas.microsoft.com/office/drawing/2017/model3d" xmlns:w16cex="http://schemas.microsoft.com/office/word/2018/wordml/cex" xmlns:w16cid="http://schemas.microsoft.com/office/word/2016/wordml/cid" xmlns:w16="http://schemas.microsoft.com/office/word/2018/wordml" xmlns:lc="http://schemas.openxmlformats.org/drawingml/2006/lockedCanvas" xmlns:a14="http://schemas.microsoft.com/office/drawing/2010/main" xmlns="" xmlns:p="http://schemas.openxmlformats.org/presentationml/2006/main" xmlns:w="http://schemas.openxmlformats.org/wordprocessingml/2006/main" xmlns:w10="urn:schemas-microsoft-com:office:word" xmlns:v="urn:schemas-microsoft-com:vml" xmlns:o="urn:schemas-microsoft-com:office:office" w="12700" cap="flat" cmpd="sng">
                                 <a:solidFill>
                                   <a:srgbClr val="000000"/>
                                 </a:solidFill>
@@ -8210,7 +8272,7 @@
                               </a14:hiddenLine>
                             </a:ext>
                             <a:ext uri="{AF507438-7753-43e0-B8FC-AC1667EBCBE1}">
-                              <a14:hiddenEffects xmlns:o="urn:schemas-microsoft-com:office:office" xmlns:v="urn:schemas-microsoft-com:vml" xmlns:w10="urn:schemas-microsoft-com:office:word" xmlns:w="http://schemas.openxmlformats.org/wordprocessingml/2006/main" xmlns:p="http://schemas.openxmlformats.org/presentationml/2006/main" xmlns="" xmlns:a14="http://schemas.microsoft.com/office/drawing/2010/main" xmlns:lc="http://schemas.openxmlformats.org/drawingml/2006/lockedCanvas" xmlns:w16="http://schemas.microsoft.com/office/word/2018/wordml" xmlns:w16cid="http://schemas.microsoft.com/office/word/2016/wordml/cid" xmlns:w16cex="http://schemas.microsoft.com/office/word/2018/wordml/cex" xmlns:am3d="http://schemas.microsoft.com/office/drawing/2017/model3d" xmlns:aink="http://schemas.microsoft.com/office/drawing/2016/ink" xmlns:cx8="http://schemas.microsoft.com/office/drawing/2016/5/14/chartex" xmlns:cx7="http://schemas.microsoft.com/office/drawing/2016/5/13/chartex" xmlns:cx6="http://schemas.microsoft.com/office/drawing/2016/5/12/chartex" xmlns:cx5="http://schemas.microsoft.com/office/drawing/2016/5/11/chartex" xmlns:cx4="http://schemas.microsoft.com/office/drawing/2016/5/10/chartex" xmlns:cx3="http://schemas.microsoft.com/office/drawing/2016/5/9/chartex" xmlns:cx2="http://schemas.microsoft.com/office/drawing/2015/10/21/chartex">
+                              <a14:hiddenEffects xmlns:cx2="http://schemas.microsoft.com/office/drawing/2015/10/21/chartex" xmlns:cx3="http://schemas.microsoft.com/office/drawing/2016/5/9/chartex" xmlns:cx4="http://schemas.microsoft.com/office/drawing/2016/5/10/chartex" xmlns:cx5="http://schemas.microsoft.com/office/drawing/2016/5/11/chartex" xmlns:cx6="http://schemas.microsoft.com/office/drawing/2016/5/12/chartex" xmlns:cx7="http://schemas.microsoft.com/office/drawing/2016/5/13/chartex" xmlns:cx8="http://schemas.microsoft.com/office/drawing/2016/5/14/chartex" xmlns:aink="http://schemas.microsoft.com/office/drawing/2016/ink" xmlns:am3d="http://schemas.microsoft.com/office/drawing/2017/model3d" xmlns:w16cex="http://schemas.microsoft.com/office/word/2018/wordml/cex" xmlns:w16cid="http://schemas.microsoft.com/office/word/2016/wordml/cid" xmlns:w16="http://schemas.microsoft.com/office/word/2018/wordml" xmlns:lc="http://schemas.openxmlformats.org/drawingml/2006/lockedCanvas" xmlns:a14="http://schemas.microsoft.com/office/drawing/2010/main" xmlns="" xmlns:p="http://schemas.openxmlformats.org/presentationml/2006/main" xmlns:w="http://schemas.openxmlformats.org/wordprocessingml/2006/main" xmlns:w10="urn:schemas-microsoft-com:office:word" xmlns:v="urn:schemas-microsoft-com:vml" xmlns:o="urn:schemas-microsoft-com:office:office">
                                 <a:effectLst>
                                   <a:outerShdw blurRad="63500" dist="38099" dir="2700000" algn="ctr" rotWithShape="0">
                                     <a:srgbClr val="000000">
@@ -8309,7 +8371,7 @@
                           <a:effectLst/>
                           <a:extLst>
                             <a:ext uri="{91240B29-F687-4f45-9708-019B960494DF}">
-                              <a14:hiddenLine xmlns:o="urn:schemas-microsoft-com:office:office" xmlns:v="urn:schemas-microsoft-com:vml" xmlns:w10="urn:schemas-microsoft-com:office:word" xmlns:w="http://schemas.openxmlformats.org/wordprocessingml/2006/main" xmlns:p="http://schemas.openxmlformats.org/presentationml/2006/main" xmlns="" xmlns:a14="http://schemas.microsoft.com/office/drawing/2010/main" xmlns:lc="http://schemas.openxmlformats.org/drawingml/2006/lockedCanvas" xmlns:w16="http://schemas.microsoft.com/office/word/2018/wordml" xmlns:w16cid="http://schemas.microsoft.com/office/word/2016/wordml/cid" xmlns:w16cex="http://schemas.microsoft.com/office/word/2018/wordml/cex" xmlns:am3d="http://schemas.microsoft.com/office/drawing/2017/model3d" xmlns:aink="http://schemas.microsoft.com/office/drawing/2016/ink" xmlns:cx8="http://schemas.microsoft.com/office/drawing/2016/5/14/chartex" xmlns:cx7="http://schemas.microsoft.com/office/drawing/2016/5/13/chartex" xmlns:cx6="http://schemas.microsoft.com/office/drawing/2016/5/12/chartex" xmlns:cx5="http://schemas.microsoft.com/office/drawing/2016/5/11/chartex" xmlns:cx4="http://schemas.microsoft.com/office/drawing/2016/5/10/chartex" xmlns:cx3="http://schemas.microsoft.com/office/drawing/2016/5/9/chartex" xmlns:cx2="http://schemas.microsoft.com/office/drawing/2015/10/21/chartex" w="12700" cap="flat" cmpd="sng">
+                              <a14:hiddenLine xmlns:cx2="http://schemas.microsoft.com/office/drawing/2015/10/21/chartex" xmlns:cx3="http://schemas.microsoft.com/office/drawing/2016/5/9/chartex" xmlns:cx4="http://schemas.microsoft.com/office/drawing/2016/5/10/chartex" xmlns:cx5="http://schemas.microsoft.com/office/drawing/2016/5/11/chartex" xmlns:cx6="http://schemas.microsoft.com/office/drawing/2016/5/12/chartex" xmlns:cx7="http://schemas.microsoft.com/office/drawing/2016/5/13/chartex" xmlns:cx8="http://schemas.microsoft.com/office/drawing/2016/5/14/chartex" xmlns:aink="http://schemas.microsoft.com/office/drawing/2016/ink" xmlns:am3d="http://schemas.microsoft.com/office/drawing/2017/model3d" xmlns:w16cex="http://schemas.microsoft.com/office/word/2018/wordml/cex" xmlns:w16cid="http://schemas.microsoft.com/office/word/2016/wordml/cid" xmlns:w16="http://schemas.microsoft.com/office/word/2018/wordml" xmlns:lc="http://schemas.openxmlformats.org/drawingml/2006/lockedCanvas" xmlns:a14="http://schemas.microsoft.com/office/drawing/2010/main" xmlns="" xmlns:p="http://schemas.openxmlformats.org/presentationml/2006/main" xmlns:w="http://schemas.openxmlformats.org/wordprocessingml/2006/main" xmlns:w10="urn:schemas-microsoft-com:office:word" xmlns:v="urn:schemas-microsoft-com:vml" xmlns:o="urn:schemas-microsoft-com:office:office" w="12700" cap="flat" cmpd="sng">
                                 <a:solidFill>
                                   <a:srgbClr val="000000"/>
                                 </a:solidFill>
@@ -8320,7 +8382,7 @@
                               </a14:hiddenLine>
                             </a:ext>
                             <a:ext uri="{AF507438-7753-43e0-B8FC-AC1667EBCBE1}">
-                              <a14:hiddenEffects xmlns:o="urn:schemas-microsoft-com:office:office" xmlns:v="urn:schemas-microsoft-com:vml" xmlns:w10="urn:schemas-microsoft-com:office:word" xmlns:w="http://schemas.openxmlformats.org/wordprocessingml/2006/main" xmlns:p="http://schemas.openxmlformats.org/presentationml/2006/main" xmlns="" xmlns:a14="http://schemas.microsoft.com/office/drawing/2010/main" xmlns:lc="http://schemas.openxmlformats.org/drawingml/2006/lockedCanvas" xmlns:w16="http://schemas.microsoft.com/office/word/2018/wordml" xmlns:w16cid="http://schemas.microsoft.com/office/word/2016/wordml/cid" xmlns:w16cex="http://schemas.microsoft.com/office/word/2018/wordml/cex" xmlns:am3d="http://schemas.microsoft.com/office/drawing/2017/model3d" xmlns:aink="http://schemas.microsoft.com/office/drawing/2016/ink" xmlns:cx8="http://schemas.microsoft.com/office/drawing/2016/5/14/chartex" xmlns:cx7="http://schemas.microsoft.com/office/drawing/2016/5/13/chartex" xmlns:cx6="http://schemas.microsoft.com/office/drawing/2016/5/12/chartex" xmlns:cx5="http://schemas.microsoft.com/office/drawing/2016/5/11/chartex" xmlns:cx4="http://schemas.microsoft.com/office/drawing/2016/5/10/chartex" xmlns:cx3="http://schemas.microsoft.com/office/drawing/2016/5/9/chartex" xmlns:cx2="http://schemas.microsoft.com/office/drawing/2015/10/21/chartex">
+                              <a14:hiddenEffects xmlns:cx2="http://schemas.microsoft.com/office/drawing/2015/10/21/chartex" xmlns:cx3="http://schemas.microsoft.com/office/drawing/2016/5/9/chartex" xmlns:cx4="http://schemas.microsoft.com/office/drawing/2016/5/10/chartex" xmlns:cx5="http://schemas.microsoft.com/office/drawing/2016/5/11/chartex" xmlns:cx6="http://schemas.microsoft.com/office/drawing/2016/5/12/chartex" xmlns:cx7="http://schemas.microsoft.com/office/drawing/2016/5/13/chartex" xmlns:cx8="http://schemas.microsoft.com/office/drawing/2016/5/14/chartex" xmlns:aink="http://schemas.microsoft.com/office/drawing/2016/ink" xmlns:am3d="http://schemas.microsoft.com/office/drawing/2017/model3d" xmlns:w16cex="http://schemas.microsoft.com/office/word/2018/wordml/cex" xmlns:w16cid="http://schemas.microsoft.com/office/word/2016/wordml/cid" xmlns:w16="http://schemas.microsoft.com/office/word/2018/wordml" xmlns:lc="http://schemas.openxmlformats.org/drawingml/2006/lockedCanvas" xmlns:a14="http://schemas.microsoft.com/office/drawing/2010/main" xmlns="" xmlns:p="http://schemas.openxmlformats.org/presentationml/2006/main" xmlns:w="http://schemas.openxmlformats.org/wordprocessingml/2006/main" xmlns:w10="urn:schemas-microsoft-com:office:word" xmlns:v="urn:schemas-microsoft-com:vml" xmlns:o="urn:schemas-microsoft-com:office:office">
                                 <a:effectLst>
                                   <a:outerShdw blurRad="63500" dist="38099" dir="2700000" algn="ctr" rotWithShape="0">
                                     <a:srgbClr val="000000">
@@ -8346,9 +8408,9 @@
               </wp:anchor>
             </w:drawing>
           </mc:Choice>
-          <mc:Fallback xmlns:w16="http://schemas.microsoft.com/office/word/2018/wordml" xmlns:w16cid="http://schemas.microsoft.com/office/word/2016/wordml/cid" xmlns:w16cex="http://schemas.microsoft.com/office/word/2018/wordml/cex" xmlns:am3d="http://schemas.microsoft.com/office/drawing/2017/model3d" xmlns:aink="http://schemas.microsoft.com/office/drawing/2016/ink" xmlns:cx8="http://schemas.microsoft.com/office/drawing/2016/5/14/chartex" xmlns:cx7="http://schemas.microsoft.com/office/drawing/2016/5/13/chartex" xmlns:cx6="http://schemas.microsoft.com/office/drawing/2016/5/12/chartex" xmlns:cx5="http://schemas.microsoft.com/office/drawing/2016/5/11/chartex" xmlns:cx4="http://schemas.microsoft.com/office/drawing/2016/5/10/chartex" xmlns:cx3="http://schemas.microsoft.com/office/drawing/2016/5/9/chartex" xmlns:cx2="http://schemas.microsoft.com/office/drawing/2015/10/21/chartex">
+          <mc:Fallback>
             <w:pict>
-              <v:group w14:anchorId="08235AF1" id="Group 205" o:spid="_x0000_s1026" style="position:absolute;margin-left:79.25pt;margin-top:8.1pt;width:30.5pt;height:40.7pt;z-index:251713536;mso-position-horizontal-relative:left-margin-area;mso-width-relative:margin;mso-height-relative:margin" coordsize="366259,488901" o:gfxdata="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">
+              <v:group w14:anchorId="5F9EFC2F" id="Group 205" o:spid="_x0000_s1026" style="position:absolute;margin-left:79.25pt;margin-top:8.1pt;width:30.5pt;height:40.7pt;z-index:251713536;mso-position-horizontal-relative:left-margin-area;mso-width-relative:margin;mso-height-relative:margin" coordsize="366259,488901" o:gfxdata="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">
                 <v:shape id="AutoShape 115" o:spid="_x0000_s1027" style="position:absolute;width:366259;height:488901;visibility:visible;mso-wrap-style:square;v-text-anchor:middle" coordsize="21600,21600" o:gfxdata="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" path="m19800,12825r,675l19800,14850r,675c19800,18129,16972,20249,13499,20249r-5400,c4627,20249,1800,18129,1800,15525r,-675l1800,13500r,-675l1800,10800v,-373,403,-676,899,-676l4499,10124r12601,l18899,10124v497,,901,303,901,676c19800,10800,19800,12825,19800,12825xm14400,6075r,1l14400,8774r-7200,l7200,6076r,-1c7200,4583,8811,3375,10800,3375v1988,,3600,1208,3600,2700m4499,6075v,-2610,2821,-4725,6301,-4725c14279,1350,17100,3465,17100,6075r,2699l15299,8774r,-2698c15299,4212,13285,2701,10800,2701v-2486,,-4501,1511,-4501,3375l6299,8774r-1800,c4499,8774,4499,6075,4499,6075xm18899,8774r,-2699c18899,2719,15274,,10800,,6325,,2699,2719,2699,6075r,2699c1208,8774,,9681,,10800r,2025l,13500r,1350l,15525v,3355,3625,6074,8099,6074l13499,21599v4475,,8101,-2719,8101,-6074l21600,14850r,-1350l21600,12825r,-2025c21600,9681,20391,8774,18899,8774e" filled="f" strokecolor="#865f56">
                   <v:path arrowok="t" o:connecttype="custom" o:connectlocs="183130,244451;183130,244451;183130,244451;183130,244451" o:connectangles="0,0,0,0"/>
                 </v:shape>
@@ -8425,14 +8487,30 @@
         </w:rPr>
         <w:t xml:space="preserve">For more information, consult the </w:t>
       </w:r>
-      <w:hyperlink r:id="rId30" w:history="1">
+      <w:hyperlink r:id="rId33" w:history="1">
         <w:r>
           <w:rPr>
             <w:rStyle w:val="Hyperlink"/>
             <w:rFonts w:ascii="Roboto Condensed" w:hAnsi="Roboto Condensed"/>
             <w:lang w:val="en-CA"/>
           </w:rPr>
-          <w:t>Policy on Government Security</w:t>
+          <w:t>Policy on G</w:t>
+        </w:r>
+        <w:r>
+          <w:rPr>
+            <w:rStyle w:val="Hyperlink"/>
+            <w:rFonts w:ascii="Roboto Condensed" w:hAnsi="Roboto Condensed"/>
+            <w:lang w:val="en-CA"/>
+          </w:rPr>
+          <w:t>o</w:t>
+        </w:r>
+        <w:r>
+          <w:rPr>
+            <w:rStyle w:val="Hyperlink"/>
+            <w:rFonts w:ascii="Roboto Condensed" w:hAnsi="Roboto Condensed"/>
+            <w:lang w:val="en-CA"/>
+          </w:rPr>
+          <w:t>vernment Security</w:t>
         </w:r>
       </w:hyperlink>
       <w:r>
@@ -8589,7 +8667,7 @@
               </wp:anchor>
             </w:drawing>
           </mc:Choice>
-          <mc:Fallback xmlns:w16="http://schemas.microsoft.com/office/word/2018/wordml" xmlns:w16cid="http://schemas.microsoft.com/office/word/2016/wordml/cid" xmlns:w16cex="http://schemas.microsoft.com/office/word/2018/wordml/cex" xmlns:am3d="http://schemas.microsoft.com/office/drawing/2017/model3d" xmlns:aink="http://schemas.microsoft.com/office/drawing/2016/ink" xmlns:cx8="http://schemas.microsoft.com/office/drawing/2016/5/14/chartex" xmlns:cx7="http://schemas.microsoft.com/office/drawing/2016/5/13/chartex" xmlns:cx6="http://schemas.microsoft.com/office/drawing/2016/5/12/chartex" xmlns:cx5="http://schemas.microsoft.com/office/drawing/2016/5/11/chartex" xmlns:cx4="http://schemas.microsoft.com/office/drawing/2016/5/10/chartex" xmlns:cx3="http://schemas.microsoft.com/office/drawing/2016/5/9/chartex" xmlns:cx2="http://schemas.microsoft.com/office/drawing/2015/10/21/chartex">
+          <mc:Fallback>
             <w:pict>
               <v:rect w14:anchorId="57418D56" id="Rectangle 4776" o:spid="_x0000_s1059" style="position:absolute;margin-left:571.3pt;margin-top:.65pt;width:611.3pt;height:29.45pt;z-index:251707392;visibility:visible;mso-wrap-style:square;mso-width-percent:0;mso-wrap-distance-left:9pt;mso-wrap-distance-top:0;mso-wrap-distance-right:9pt;mso-wrap-distance-bottom:0;mso-position-horizontal:right;mso-position-horizontal-relative:page;mso-position-vertical:absolute;mso-position-vertical-relative:text;mso-width-percent:0;mso-width-relative:margin;v-text-anchor:middle" o:gfxdata="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" fillcolor="#865f56" stroked="f" strokeweight="1pt">
                 <v:textbox>
@@ -8695,7 +8773,7 @@
         </w:rPr>
         <w:t xml:space="preserve">For more information, consult the </w:t>
       </w:r>
-      <w:hyperlink r:id="rId31" w:history="1">
+      <w:hyperlink r:id="rId34" w:history="1">
         <w:r>
           <w:rPr>
             <w:rStyle w:val="Hyperlink"/>
@@ -8841,7 +8919,7 @@
               </wp:anchor>
             </w:drawing>
           </mc:Choice>
-          <mc:Fallback xmlns:w16="http://schemas.microsoft.com/office/word/2018/wordml" xmlns:w16cid="http://schemas.microsoft.com/office/word/2016/wordml/cid" xmlns:w16cex="http://schemas.microsoft.com/office/word/2018/wordml/cex" xmlns:am3d="http://schemas.microsoft.com/office/drawing/2017/model3d" xmlns:aink="http://schemas.microsoft.com/office/drawing/2016/ink" xmlns:cx8="http://schemas.microsoft.com/office/drawing/2016/5/14/chartex" xmlns:cx7="http://schemas.microsoft.com/office/drawing/2016/5/13/chartex" xmlns:cx6="http://schemas.microsoft.com/office/drawing/2016/5/12/chartex" xmlns:cx5="http://schemas.microsoft.com/office/drawing/2016/5/11/chartex" xmlns:cx4="http://schemas.microsoft.com/office/drawing/2016/5/10/chartex" xmlns:cx3="http://schemas.microsoft.com/office/drawing/2016/5/9/chartex" xmlns:cx2="http://schemas.microsoft.com/office/drawing/2015/10/21/chartex">
+          <mc:Fallback>
             <w:pict>
               <v:rect w14:anchorId="62D6F4F8" id="Rectangle 4777" o:spid="_x0000_s1060" style="position:absolute;margin-left:-.45pt;margin-top:19.6pt;width:611.3pt;height:29.45pt;z-index:251709440;visibility:visible;mso-wrap-style:square;mso-width-percent:0;mso-wrap-distance-left:9pt;mso-wrap-distance-top:0;mso-wrap-distance-right:9pt;mso-wrap-distance-bottom:0;mso-position-horizontal:absolute;mso-position-horizontal-relative:page;mso-position-vertical:absolute;mso-position-vertical-relative:text;mso-width-percent:0;mso-width-relative:margin;v-text-anchor:middle" o:gfxdata="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" fillcolor="#865f56" stroked="f" strokeweight="1pt">
                 <v:textbox>
@@ -8983,7 +9061,7 @@
         </w:rPr>
         <w:t xml:space="preserve">For more information, consult the </w:t>
       </w:r>
-      <w:hyperlink r:id="rId32" w:history="1">
+      <w:hyperlink r:id="rId35" w:history="1">
         <w:r>
           <w:rPr>
             <w:rStyle w:val="Hyperlink"/>
@@ -9131,7 +9209,7 @@
               </wp:anchor>
             </w:drawing>
           </mc:Choice>
-          <mc:Fallback xmlns:w16="http://schemas.microsoft.com/office/word/2018/wordml" xmlns:w16cid="http://schemas.microsoft.com/office/word/2016/wordml/cid" xmlns:w16cex="http://schemas.microsoft.com/office/word/2018/wordml/cex" xmlns:am3d="http://schemas.microsoft.com/office/drawing/2017/model3d" xmlns:aink="http://schemas.microsoft.com/office/drawing/2016/ink" xmlns:cx8="http://schemas.microsoft.com/office/drawing/2016/5/14/chartex" xmlns:cx7="http://schemas.microsoft.com/office/drawing/2016/5/13/chartex" xmlns:cx6="http://schemas.microsoft.com/office/drawing/2016/5/12/chartex" xmlns:cx5="http://schemas.microsoft.com/office/drawing/2016/5/11/chartex" xmlns:cx4="http://schemas.microsoft.com/office/drawing/2016/5/10/chartex" xmlns:cx3="http://schemas.microsoft.com/office/drawing/2016/5/9/chartex" xmlns:cx2="http://schemas.microsoft.com/office/drawing/2015/10/21/chartex">
+          <mc:Fallback>
             <w:pict>
               <v:rect w14:anchorId="427AC4B4" id="Rectangle 4778" o:spid="_x0000_s1061" style="position:absolute;margin-left:571.3pt;margin-top:15.1pt;width:611.3pt;height:29.45pt;z-index:251711488;visibility:visible;mso-wrap-style:square;mso-width-percent:0;mso-wrap-distance-left:9pt;mso-wrap-distance-top:0;mso-wrap-distance-right:9pt;mso-wrap-distance-bottom:0;mso-position-horizontal:right;mso-position-horizontal-relative:page;mso-position-vertical:absolute;mso-position-vertical-relative:text;mso-width-percent:0;mso-width-relative:margin;v-text-anchor:middle" o:gfxdata="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" fillcolor="#865f56" stroked="f" strokeweight="1pt">
                 <v:textbox>
@@ -9502,7 +9580,6 @@
         </w:rPr>
         <w:t xml:space="preserve">The </w:t>
       </w:r>
-      <w:bookmarkStart w:id="0" w:name="_GoBack"/>
       <w:r>
         <w:rPr>
           <w:rFonts w:ascii="Roboto Condensed" w:hAnsi="Roboto Condensed"/>
@@ -9516,23 +9593,15 @@
           <w:rFonts w:ascii="Roboto Condensed" w:hAnsi="Roboto Condensed"/>
           <w:lang w:val="en"/>
         </w:rPr>
+        <w:t xml:space="preserve"> also requires, where appropriate, that departments include accessibility criteria when specifying requirements for goods and services and ensure that deliverables incorporate accessibility features.</w:t>
+      </w:r>
+      <w:r>
+        <w:rPr>
+          <w:rFonts w:ascii="Roboto Condensed" w:hAnsi="Roboto Condensed"/>
+          <w:lang w:val="en-CA"/>
+        </w:rPr>
         <w:t xml:space="preserve"> </w:t>
       </w:r>
-      <w:bookmarkEnd w:id="0"/>
-      <w:r>
-        <w:rPr>
-          <w:rFonts w:ascii="Roboto Condensed" w:hAnsi="Roboto Condensed"/>
-          <w:lang w:val="en"/>
-        </w:rPr>
-        <w:t>also requires, where appropriate, that departments include accessibility criteria when specifying requirements for goods and services and ensure that deliverables incorporate accessibility features.</w:t>
-      </w:r>
-      <w:r>
-        <w:rPr>
-          <w:rFonts w:ascii="Roboto Condensed" w:hAnsi="Roboto Condensed"/>
-          <w:lang w:val="en-CA"/>
-        </w:rPr>
-        <w:t xml:space="preserve"> </w:t>
-      </w:r>
     </w:p>
     <w:p>
       <w:pPr>
@@ -9549,7 +9618,7 @@
         </w:rPr>
         <w:t xml:space="preserve">For more information, consult the </w:t>
       </w:r>
-      <w:hyperlink r:id="rId33" w:anchor="h-1154416" w:history="1">
+      <w:hyperlink r:id="rId36" w:anchor="h-1154416" w:history="1">
         <w:r>
           <w:rPr>
             <w:rStyle w:val="Hyperlink"/>
@@ -12118,7 +12187,6 @@
   <w:style w:type="character" w:default="1" w:styleId="DefaultParagraphFont">
     <w:name w:val="Default Paragraph Font"/>
     <w:uiPriority w:val="1"/>
-    <w:semiHidden/>
     <w:unhideWhenUsed/>
   </w:style>
   <w:style w:type="table" w:default="1" w:styleId="TableNormal">
@@ -12574,10 +12642,21 @@
 </file>
 
 <file path=customXml/item1.xml><?xml version="1.0" encoding="utf-8"?>
-<b:Sources xmlns:b="http://schemas.openxmlformats.org/officeDocument/2006/bibliography" xmlns="http://schemas.openxmlformats.org/officeDocument/2006/bibliography" SelectedStyle="\APASixthEditionOfficeOnline.xsl" StyleName="APA" Version="6"/>
+<p:properties xmlns:p="http://schemas.microsoft.com/office/2006/metadata/properties" xmlns:xsi="http://www.w3.org/2001/XMLSchema-instance" xmlns:pc="http://schemas.microsoft.com/office/infopath/2007/PartnerControls">
+  <documentManagement/>
+</p:properties>
 </file>
 
 <file path=customXml/item2.xml><?xml version="1.0" encoding="utf-8"?>
+<?mso-contentType ?>
+<FormTemplates xmlns="http://schemas.microsoft.com/sharepoint/v3/contenttype/forms">
+  <Display>DocumentLibraryForm</Display>
+  <Edit>DocumentLibraryForm</Edit>
+  <New>DocumentLibraryForm</New>
+</FormTemplates>
+</file>
+
+<file path=customXml/item3.xml><?xml version="1.0" encoding="utf-8"?>
 <ct:contentTypeSchema xmlns:ct="http://schemas.microsoft.com/office/2006/metadata/contentType" xmlns:ma="http://schemas.microsoft.com/office/2006/metadata/properties/metaAttributes" ct:_="" ma:_="" ma:contentTypeName="Document" ma:contentTypeID="0x01010086E885A4EAD3B34FA6F7339F6B7E6C29" ma:contentTypeVersion="12" ma:contentTypeDescription="Create a new document." ma:contentTypeScope="" ma:versionID="b6eb5ca5ee3e2ddede67107d3a0b4a03">
   <xsd:schema xmlns:xsd="http://www.w3.org/2001/XMLSchema" xmlns:xs="http://www.w3.org/2001/XMLSchema" xmlns:p="http://schemas.microsoft.com/office/2006/metadata/properties" xmlns:ns2="aa4509d7-40f3-4194-9352-72a14d08458e" xmlns:ns3="0bd148ba-1401-494d-a82a-29dfdf595982" targetNamespace="http://schemas.microsoft.com/office/2006/metadata/properties" ma:root="true" ma:fieldsID="8fde94ba8506782322631df4ddb4b882" ns2:_="" ns3:_="">
     <xsd:import namespace="aa4509d7-40f3-4194-9352-72a14d08458e"/>
@@ -12794,37 +12873,50 @@
 </ct:contentTypeSchema>
 </file>
 
-<file path=customXml/item3.xml><?xml version="1.0" encoding="utf-8"?>
-<?mso-contentType ?>
-<FormTemplates xmlns="http://schemas.microsoft.com/sharepoint/v3/contenttype/forms">
-  <Display>DocumentLibraryForm</Display>
-  <Edit>DocumentLibraryForm</Edit>
-  <New>DocumentLibraryForm</New>
-</FormTemplates>
-</file>
-
 <file path=customXml/item4.xml><?xml version="1.0" encoding="utf-8"?>
-<p:properties xmlns:p="http://schemas.microsoft.com/office/2006/metadata/properties" xmlns:xsi="http://www.w3.org/2001/XMLSchema-instance" xmlns:pc="http://schemas.microsoft.com/office/infopath/2007/PartnerControls">
-  <documentManagement/>
-</p:properties>
+<b:Sources xmlns:b="http://schemas.openxmlformats.org/officeDocument/2006/bibliography" xmlns="http://schemas.openxmlformats.org/officeDocument/2006/bibliography" SelectedStyle="\APASixthEditionOfficeOnline.xsl" StyleName="APA" Version="6"/>
 </file>
 
 <file path=customXml/itemProps1.xml><?xml version="1.0" encoding="utf-8"?>
-<ds:datastoreItem xmlns:ds="http://schemas.openxmlformats.org/officeDocument/2006/customXml" ds:itemID="{21D2F55F-63C3-4305-B28A-1CB292E7C270}">
+<ds:datastoreItem xmlns:ds="http://schemas.openxmlformats.org/officeDocument/2006/customXml" ds:itemID="{156167D0-CE62-48C2-B11D-048D9A309C34}">
   <ds:schemaRefs>
-    <ds:schemaRef ds:uri="http://schemas.openxmlformats.org/officeDocument/2006/bibliography"/>
+    <ds:schemaRef ds:uri="http://schemas.microsoft.com/office/2006/metadata/properties"/>
+    <ds:schemaRef ds:uri="http://schemas.microsoft.com/office/infopath/2007/PartnerControls"/>
   </ds:schemaRefs>
 </ds:datastoreItem>
 </file>
 
 <file path=customXml/itemProps2.xml><?xml version="1.0" encoding="utf-8"?>
-<ds:datastoreItem xmlns:ds="http://schemas.openxmlformats.org/officeDocument/2006/customXml" ds:itemID="{209ADB3F-7DDB-4BA9-A508-50887D4827E5}"/>
+<ds:datastoreItem xmlns:ds="http://schemas.openxmlformats.org/officeDocument/2006/customXml" ds:itemID="{0AC1726B-4690-447B-98F6-2628828EB8E6}">
+  <ds:schemaRefs>
+    <ds:schemaRef ds:uri="http://schemas.microsoft.com/sharepoint/v3/contenttype/forms"/>
+  </ds:schemaRefs>
+</ds:datastoreItem>
 </file>
 
 <file path=customXml/itemProps3.xml><?xml version="1.0" encoding="utf-8"?>
-<ds:datastoreItem xmlns:ds="http://schemas.openxmlformats.org/officeDocument/2006/customXml" ds:itemID="{0AC1726B-4690-447B-98F6-2628828EB8E6}"/>
+<ds:datastoreItem xmlns:ds="http://schemas.openxmlformats.org/officeDocument/2006/customXml" ds:itemID="{209ADB3F-7DDB-4BA9-A508-50887D4827E5}">
+  <ds:schemaRefs>
+    <ds:schemaRef ds:uri="http://schemas.microsoft.com/office/2006/metadata/contentType"/>
+    <ds:schemaRef ds:uri="http://schemas.microsoft.com/office/2006/metadata/properties/metaAttributes"/>
+    <ds:schemaRef ds:uri="http://www.w3.org/2001/XMLSchema"/>
+    <ds:schemaRef ds:uri="http://schemas.microsoft.com/office/2006/metadata/properties"/>
+    <ds:schemaRef ds:uri="aa4509d7-40f3-4194-9352-72a14d08458e"/>
+    <ds:schemaRef ds:uri="0bd148ba-1401-494d-a82a-29dfdf595982"/>
+    <ds:schemaRef ds:uri="http://schemas.microsoft.com/office/2006/documentManagement/types"/>
+    <ds:schemaRef ds:uri="http://schemas.microsoft.com/office/infopath/2007/PartnerControls"/>
+    <ds:schemaRef ds:uri="http://schemas.openxmlformats.org/package/2006/metadata/core-properties"/>
+    <ds:schemaRef ds:uri="http://purl.org/dc/elements/1.1/"/>
+    <ds:schemaRef ds:uri="http://purl.org/dc/terms/"/>
+    <ds:schemaRef ds:uri="http://schemas.microsoft.com/internal/obd"/>
+  </ds:schemaRefs>
+</ds:datastoreItem>
 </file>
 
 <file path=customXml/itemProps4.xml><?xml version="1.0" encoding="utf-8"?>
-<ds:datastoreItem xmlns:ds="http://schemas.openxmlformats.org/officeDocument/2006/customXml" ds:itemID="{156167D0-CE62-48C2-B11D-048D9A309C34}"/>
+<ds:datastoreItem xmlns:ds="http://schemas.openxmlformats.org/officeDocument/2006/customXml" ds:itemID="{6C159ACC-032A-4A9E-9792-871559FACDEF}">
+  <ds:schemaRefs>
+    <ds:schemaRef ds:uri="http://schemas.openxmlformats.org/officeDocument/2006/bibliography"/>
+  </ds:schemaRefs>
+</ds:datastoreItem>
 </file>
</xml_diff>